<commit_message>
Fixed chart 7, 12, 13, 14
</commit_message>
<xml_diff>
--- a/docs/formatDatav02 (AutoRecovered).docx
+++ b/docs/formatDatav02 (AutoRecovered).docx
@@ -39,7 +39,7 @@
         <w:t>v0.</w:t>
       </w:r>
       <w:r>
-        <w:t>2</w:t>
+        <w:t>3</w:t>
       </w:r>
     </w:p>
     <w:p/>
@@ -66,7 +66,10 @@
         <w:jc w:val="center"/>
       </w:pPr>
       <w:r>
-        <w:t>09 Agustus 2024</w:t>
+        <w:t>24</w:t>
+      </w:r>
+      <w:r>
+        <w:t xml:space="preserve"> Agustus 2024</w:t>
       </w:r>
     </w:p>
     <w:p>
@@ -145,7 +148,7 @@
           <w:r>
             <w:fldChar w:fldCharType="separate"/>
           </w:r>
-          <w:hyperlink w:anchor="_Toc174213593" w:history="1">
+          <w:hyperlink w:anchor="_Toc175363360" w:history="1">
             <w:r>
               <w:rPr>
                 <w:rStyle w:val="Hyperlink"/>
@@ -172,7 +175,7 @@
                 <w:noProof/>
                 <w:webHidden/>
               </w:rPr>
-              <w:instrText xml:space="preserve"> PAGEREF _Toc174213593 \h </w:instrText>
+              <w:instrText xml:space="preserve"> PAGEREF _Toc175363360 \h </w:instrText>
             </w:r>
             <w:r>
               <w:rPr>
@@ -219,7 +222,7 @@
               <w14:ligatures w14:val="standardContextual"/>
             </w:rPr>
           </w:pPr>
-          <w:hyperlink w:anchor="_Toc174213594" w:history="1">
+          <w:hyperlink w:anchor="_Toc175363361" w:history="1">
             <w:r>
               <w:rPr>
                 <w:rStyle w:val="Hyperlink"/>
@@ -246,7 +249,7 @@
                 <w:noProof/>
                 <w:webHidden/>
               </w:rPr>
-              <w:instrText xml:space="preserve"> PAGEREF _Toc174213594 \h </w:instrText>
+              <w:instrText xml:space="preserve"> PAGEREF _Toc175363361 \h </w:instrText>
             </w:r>
             <w:r>
               <w:rPr>
@@ -293,7 +296,7 @@
               <w14:ligatures w14:val="standardContextual"/>
             </w:rPr>
           </w:pPr>
-          <w:hyperlink w:anchor="_Toc174213595" w:history="1">
+          <w:hyperlink w:anchor="_Toc175363362" w:history="1">
             <w:r>
               <w:rPr>
                 <w:rStyle w:val="Hyperlink"/>
@@ -320,7 +323,7 @@
                 <w:noProof/>
                 <w:webHidden/>
               </w:rPr>
-              <w:instrText xml:space="preserve"> PAGEREF _Toc174213595 \h </w:instrText>
+              <w:instrText xml:space="preserve"> PAGEREF _Toc175363362 \h </w:instrText>
             </w:r>
             <w:r>
               <w:rPr>
@@ -367,7 +370,7 @@
               <w14:ligatures w14:val="standardContextual"/>
             </w:rPr>
           </w:pPr>
-          <w:hyperlink w:anchor="_Toc174213596" w:history="1">
+          <w:hyperlink w:anchor="_Toc175363363" w:history="1">
             <w:r>
               <w:rPr>
                 <w:rStyle w:val="Hyperlink"/>
@@ -394,7 +397,7 @@
                 <w:noProof/>
                 <w:webHidden/>
               </w:rPr>
-              <w:instrText xml:space="preserve"> PAGEREF _Toc174213596 \h </w:instrText>
+              <w:instrText xml:space="preserve"> PAGEREF _Toc175363363 \h </w:instrText>
             </w:r>
             <w:r>
               <w:rPr>
@@ -441,7 +444,7 @@
               <w14:ligatures w14:val="standardContextual"/>
             </w:rPr>
           </w:pPr>
-          <w:hyperlink w:anchor="_Toc174213597" w:history="1">
+          <w:hyperlink w:anchor="_Toc175363364" w:history="1">
             <w:r>
               <w:rPr>
                 <w:rStyle w:val="Hyperlink"/>
@@ -468,7 +471,7 @@
                 <w:noProof/>
                 <w:webHidden/>
               </w:rPr>
-              <w:instrText xml:space="preserve"> PAGEREF _Toc174213597 \h </w:instrText>
+              <w:instrText xml:space="preserve"> PAGEREF _Toc175363364 \h </w:instrText>
             </w:r>
             <w:r>
               <w:rPr>
@@ -515,7 +518,7 @@
               <w14:ligatures w14:val="standardContextual"/>
             </w:rPr>
           </w:pPr>
-          <w:hyperlink w:anchor="_Toc174213598" w:history="1">
+          <w:hyperlink w:anchor="_Toc175363365" w:history="1">
             <w:r>
               <w:rPr>
                 <w:rStyle w:val="Hyperlink"/>
@@ -542,7 +545,7 @@
                 <w:noProof/>
                 <w:webHidden/>
               </w:rPr>
-              <w:instrText xml:space="preserve"> PAGEREF _Toc174213598 \h </w:instrText>
+              <w:instrText xml:space="preserve"> PAGEREF _Toc175363365 \h </w:instrText>
             </w:r>
             <w:r>
               <w:rPr>
@@ -589,7 +592,7 @@
               <w14:ligatures w14:val="standardContextual"/>
             </w:rPr>
           </w:pPr>
-          <w:hyperlink w:anchor="_Toc174213599" w:history="1">
+          <w:hyperlink w:anchor="_Toc175363366" w:history="1">
             <w:r>
               <w:rPr>
                 <w:rStyle w:val="Hyperlink"/>
@@ -616,7 +619,7 @@
                 <w:noProof/>
                 <w:webHidden/>
               </w:rPr>
-              <w:instrText xml:space="preserve"> PAGEREF _Toc174213599 \h </w:instrText>
+              <w:instrText xml:space="preserve"> PAGEREF _Toc175363366 \h </w:instrText>
             </w:r>
             <w:r>
               <w:rPr>
@@ -663,7 +666,7 @@
               <w14:ligatures w14:val="standardContextual"/>
             </w:rPr>
           </w:pPr>
-          <w:hyperlink w:anchor="_Toc174213600" w:history="1">
+          <w:hyperlink w:anchor="_Toc175363367" w:history="1">
             <w:r>
               <w:rPr>
                 <w:rStyle w:val="Hyperlink"/>
@@ -690,7 +693,7 @@
                 <w:noProof/>
                 <w:webHidden/>
               </w:rPr>
-              <w:instrText xml:space="preserve"> PAGEREF _Toc174213600 \h </w:instrText>
+              <w:instrText xml:space="preserve"> PAGEREF _Toc175363367 \h </w:instrText>
             </w:r>
             <w:r>
               <w:rPr>
@@ -710,7 +713,7 @@
                 <w:noProof/>
                 <w:webHidden/>
               </w:rPr>
-              <w:t>6</w:t>
+              <w:t>7</w:t>
             </w:r>
             <w:r>
               <w:rPr>
@@ -737,13 +740,13 @@
               <w14:ligatures w14:val="standardContextual"/>
             </w:rPr>
           </w:pPr>
-          <w:hyperlink w:anchor="_Toc174213601" w:history="1">
+          <w:hyperlink w:anchor="_Toc175363368" w:history="1">
             <w:r>
               <w:rPr>
                 <w:rStyle w:val="Hyperlink"/>
                 <w:noProof/>
               </w:rPr>
-              <w:t>Jumlah Kendaraan</w:t>
+              <w:t>Jenis Kepemilikan</w:t>
             </w:r>
             <w:r>
               <w:rPr>
@@ -764,7 +767,7 @@
                 <w:noProof/>
                 <w:webHidden/>
               </w:rPr>
-              <w:instrText xml:space="preserve"> PAGEREF _Toc174213601 \h </w:instrText>
+              <w:instrText xml:space="preserve"> PAGEREF _Toc175363368 \h </w:instrText>
             </w:r>
             <w:r>
               <w:rPr>
@@ -811,13 +814,13 @@
               <w14:ligatures w14:val="standardContextual"/>
             </w:rPr>
           </w:pPr>
-          <w:hyperlink w:anchor="_Toc174213602" w:history="1">
+          <w:hyperlink w:anchor="_Toc175363369" w:history="1">
             <w:r>
               <w:rPr>
                 <w:rStyle w:val="Hyperlink"/>
                 <w:noProof/>
               </w:rPr>
-              <w:t>Jumlah Kendaraan Bayar</w:t>
+              <w:t>Jumlah Kendaraan</w:t>
             </w:r>
             <w:r>
               <w:rPr>
@@ -838,7 +841,7 @@
                 <w:noProof/>
                 <w:webHidden/>
               </w:rPr>
-              <w:instrText xml:space="preserve"> PAGEREF _Toc174213602 \h </w:instrText>
+              <w:instrText xml:space="preserve"> PAGEREF _Toc175363369 \h </w:instrText>
             </w:r>
             <w:r>
               <w:rPr>
@@ -885,13 +888,13 @@
               <w14:ligatures w14:val="standardContextual"/>
             </w:rPr>
           </w:pPr>
-          <w:hyperlink w:anchor="_Toc174213603" w:history="1">
+          <w:hyperlink w:anchor="_Toc175363370" w:history="1">
             <w:r>
               <w:rPr>
                 <w:rStyle w:val="Hyperlink"/>
                 <w:noProof/>
               </w:rPr>
-              <w:t>Jumlah Online</w:t>
+              <w:t>Jumlah Kendaraan Bayar</w:t>
             </w:r>
             <w:r>
               <w:rPr>
@@ -912,7 +915,7 @@
                 <w:noProof/>
                 <w:webHidden/>
               </w:rPr>
-              <w:instrText xml:space="preserve"> PAGEREF _Toc174213603 \h </w:instrText>
+              <w:instrText xml:space="preserve"> PAGEREF _Toc175363370 \h </w:instrText>
             </w:r>
             <w:r>
               <w:rPr>
@@ -959,13 +962,13 @@
               <w14:ligatures w14:val="standardContextual"/>
             </w:rPr>
           </w:pPr>
-          <w:hyperlink w:anchor="_Toc174213604" w:history="1">
+          <w:hyperlink w:anchor="_Toc175363371" w:history="1">
             <w:r>
               <w:rPr>
                 <w:rStyle w:val="Hyperlink"/>
                 <w:noProof/>
               </w:rPr>
-              <w:t>Nominal Online</w:t>
+              <w:t>Jumlah Pembayaran Online</w:t>
             </w:r>
             <w:r>
               <w:rPr>
@@ -986,7 +989,7 @@
                 <w:noProof/>
                 <w:webHidden/>
               </w:rPr>
-              <w:instrText xml:space="preserve"> PAGEREF _Toc174213604 \h </w:instrText>
+              <w:instrText xml:space="preserve"> PAGEREF _Toc175363371 \h </w:instrText>
             </w:r>
             <w:r>
               <w:rPr>
@@ -1033,13 +1036,13 @@
               <w14:ligatures w14:val="standardContextual"/>
             </w:rPr>
           </w:pPr>
-          <w:hyperlink w:anchor="_Toc174213605" w:history="1">
+          <w:hyperlink w:anchor="_Toc175363372" w:history="1">
             <w:r>
               <w:rPr>
                 <w:rStyle w:val="Hyperlink"/>
                 <w:noProof/>
               </w:rPr>
-              <w:t>Jumlah Offline</w:t>
+              <w:t>Nominal Pembayaran Online</w:t>
             </w:r>
             <w:r>
               <w:rPr>
@@ -1060,7 +1063,7 @@
                 <w:noProof/>
                 <w:webHidden/>
               </w:rPr>
-              <w:instrText xml:space="preserve"> PAGEREF _Toc174213605 \h </w:instrText>
+              <w:instrText xml:space="preserve"> PAGEREF _Toc175363372 \h </w:instrText>
             </w:r>
             <w:r>
               <w:rPr>
@@ -1080,7 +1083,7 @@
                 <w:noProof/>
                 <w:webHidden/>
               </w:rPr>
-              <w:t>7</w:t>
+              <w:t>8</w:t>
             </w:r>
             <w:r>
               <w:rPr>
@@ -1107,13 +1110,13 @@
               <w14:ligatures w14:val="standardContextual"/>
             </w:rPr>
           </w:pPr>
-          <w:hyperlink w:anchor="_Toc174213606" w:history="1">
+          <w:hyperlink w:anchor="_Toc175363373" w:history="1">
             <w:r>
               <w:rPr>
                 <w:rStyle w:val="Hyperlink"/>
                 <w:noProof/>
               </w:rPr>
-              <w:t>Nilai Offline</w:t>
+              <w:t>Jumlah Pembayaran Offline</w:t>
             </w:r>
             <w:r>
               <w:rPr>
@@ -1134,7 +1137,7 @@
                 <w:noProof/>
                 <w:webHidden/>
               </w:rPr>
-              <w:instrText xml:space="preserve"> PAGEREF _Toc174213606 \h </w:instrText>
+              <w:instrText xml:space="preserve"> PAGEREF _Toc175363373 \h </w:instrText>
             </w:r>
             <w:r>
               <w:rPr>
@@ -1154,7 +1157,7 @@
                 <w:noProof/>
                 <w:webHidden/>
               </w:rPr>
-              <w:t>7</w:t>
+              <w:t>8</w:t>
             </w:r>
             <w:r>
               <w:rPr>
@@ -1181,13 +1184,13 @@
               <w14:ligatures w14:val="standardContextual"/>
             </w:rPr>
           </w:pPr>
-          <w:hyperlink w:anchor="_Toc174213607" w:history="1">
+          <w:hyperlink w:anchor="_Toc175363374" w:history="1">
             <w:r>
               <w:rPr>
                 <w:rStyle w:val="Hyperlink"/>
                 <w:noProof/>
               </w:rPr>
-              <w:t>Nominal Kendaraan Tidak Bayar 1 Tahun</w:t>
+              <w:t>Nilai Pembayaran Offline</w:t>
             </w:r>
             <w:r>
               <w:rPr>
@@ -1208,7 +1211,7 @@
                 <w:noProof/>
                 <w:webHidden/>
               </w:rPr>
-              <w:instrText xml:space="preserve"> PAGEREF _Toc174213607 \h </w:instrText>
+              <w:instrText xml:space="preserve"> PAGEREF _Toc175363374 \h </w:instrText>
             </w:r>
             <w:r>
               <w:rPr>
@@ -1228,7 +1231,7 @@
                 <w:noProof/>
                 <w:webHidden/>
               </w:rPr>
-              <w:t>7</w:t>
+              <w:t>8</w:t>
             </w:r>
             <w:r>
               <w:rPr>
@@ -1255,13 +1258,13 @@
               <w14:ligatures w14:val="standardContextual"/>
             </w:rPr>
           </w:pPr>
-          <w:hyperlink w:anchor="_Toc174213608" w:history="1">
+          <w:hyperlink w:anchor="_Toc175363375" w:history="1">
             <w:r>
               <w:rPr>
                 <w:rStyle w:val="Hyperlink"/>
                 <w:noProof/>
               </w:rPr>
-              <w:t>Jumlah Kendaraan Tidak Bayar 5 Tahun</w:t>
+              <w:t>Nominal Kendaraan Menunggak 1 Tahun</w:t>
             </w:r>
             <w:r>
               <w:rPr>
@@ -1282,7 +1285,7 @@
                 <w:noProof/>
                 <w:webHidden/>
               </w:rPr>
-              <w:instrText xml:space="preserve"> PAGEREF _Toc174213608 \h </w:instrText>
+              <w:instrText xml:space="preserve"> PAGEREF _Toc175363375 \h </w:instrText>
             </w:r>
             <w:r>
               <w:rPr>
@@ -1302,7 +1305,7 @@
                 <w:noProof/>
                 <w:webHidden/>
               </w:rPr>
-              <w:t>7</w:t>
+              <w:t>8</w:t>
             </w:r>
             <w:r>
               <w:rPr>
@@ -1329,13 +1332,13 @@
               <w14:ligatures w14:val="standardContextual"/>
             </w:rPr>
           </w:pPr>
-          <w:hyperlink w:anchor="_Toc174213609" w:history="1">
+          <w:hyperlink w:anchor="_Toc175363376" w:history="1">
             <w:r>
               <w:rPr>
                 <w:rStyle w:val="Hyperlink"/>
                 <w:noProof/>
               </w:rPr>
-              <w:t>Nominal Kendaraan Tidak Bayar 5 Tahun</w:t>
+              <w:t>Jumlah Kendaraan Menunggak 5 Tahun</w:t>
             </w:r>
             <w:r>
               <w:rPr>
@@ -1356,7 +1359,7 @@
                 <w:noProof/>
                 <w:webHidden/>
               </w:rPr>
-              <w:instrText xml:space="preserve"> PAGEREF _Toc174213609 \h </w:instrText>
+              <w:instrText xml:space="preserve"> PAGEREF _Toc175363376 \h </w:instrText>
             </w:r>
             <w:r>
               <w:rPr>
@@ -1376,7 +1379,7 @@
                 <w:noProof/>
                 <w:webHidden/>
               </w:rPr>
-              <w:t>7</w:t>
+              <w:t>8</w:t>
             </w:r>
             <w:r>
               <w:rPr>
@@ -1403,13 +1406,13 @@
               <w14:ligatures w14:val="standardContextual"/>
             </w:rPr>
           </w:pPr>
-          <w:hyperlink w:anchor="_Toc174213610" w:history="1">
+          <w:hyperlink w:anchor="_Toc175363377" w:history="1">
             <w:r>
               <w:rPr>
                 <w:rStyle w:val="Hyperlink"/>
                 <w:noProof/>
               </w:rPr>
-              <w:t>Jumlah Kendaraan Tidak Bayar 7 Tahun</w:t>
+              <w:t>Nominal Kendaraan Menunggak 5 Tahun</w:t>
             </w:r>
             <w:r>
               <w:rPr>
@@ -1430,7 +1433,7 @@
                 <w:noProof/>
                 <w:webHidden/>
               </w:rPr>
-              <w:instrText xml:space="preserve"> PAGEREF _Toc174213610 \h </w:instrText>
+              <w:instrText xml:space="preserve"> PAGEREF _Toc175363377 \h </w:instrText>
             </w:r>
             <w:r>
               <w:rPr>
@@ -1450,7 +1453,7 @@
                 <w:noProof/>
                 <w:webHidden/>
               </w:rPr>
-              <w:t>7</w:t>
+              <w:t>8</w:t>
             </w:r>
             <w:r>
               <w:rPr>
@@ -1477,13 +1480,13 @@
               <w14:ligatures w14:val="standardContextual"/>
             </w:rPr>
           </w:pPr>
-          <w:hyperlink w:anchor="_Toc174213611" w:history="1">
+          <w:hyperlink w:anchor="_Toc175363378" w:history="1">
             <w:r>
               <w:rPr>
                 <w:rStyle w:val="Hyperlink"/>
                 <w:noProof/>
               </w:rPr>
-              <w:t>Nominal Kendaraan Tidak Bayar 7 Tahun</w:t>
+              <w:t>Jumlah Kendaraan Menunggak 7 Tahun</w:t>
             </w:r>
             <w:r>
               <w:rPr>
@@ -1504,7 +1507,7 @@
                 <w:noProof/>
                 <w:webHidden/>
               </w:rPr>
-              <w:instrText xml:space="preserve"> PAGEREF _Toc174213611 \h </w:instrText>
+              <w:instrText xml:space="preserve"> PAGEREF _Toc175363378 \h </w:instrText>
             </w:r>
             <w:r>
               <w:rPr>
@@ -1524,7 +1527,81 @@
                 <w:noProof/>
                 <w:webHidden/>
               </w:rPr>
-              <w:t>7</w:t>
+              <w:t>8</w:t>
+            </w:r>
+            <w:r>
+              <w:rPr>
+                <w:noProof/>
+                <w:webHidden/>
+              </w:rPr>
+              <w:fldChar w:fldCharType="end"/>
+            </w:r>
+          </w:hyperlink>
+        </w:p>
+        <w:p>
+          <w:pPr>
+            <w:pStyle w:val="TOC2"/>
+            <w:tabs>
+              <w:tab w:val="right" w:leader="dot" w:pos="9016"/>
+            </w:tabs>
+            <w:rPr>
+              <w:rFonts w:cstheme="minorBidi"/>
+              <w:noProof/>
+              <w:kern w:val="2"/>
+              <w:sz w:val="24"/>
+              <w:szCs w:val="24"/>
+              <w:lang w:val="en-ID" w:eastAsia="ja-JP"/>
+              <w14:ligatures w14:val="standardContextual"/>
+            </w:rPr>
+          </w:pPr>
+          <w:hyperlink w:anchor="_Toc175363379" w:history="1">
+            <w:r>
+              <w:rPr>
+                <w:rStyle w:val="Hyperlink"/>
+                <w:noProof/>
+              </w:rPr>
+              <w:t>Nominal Kendaraan Menunggak 7 Tahun</w:t>
+            </w:r>
+            <w:r>
+              <w:rPr>
+                <w:noProof/>
+                <w:webHidden/>
+              </w:rPr>
+              <w:tab/>
+            </w:r>
+            <w:r>
+              <w:rPr>
+                <w:noProof/>
+                <w:webHidden/>
+              </w:rPr>
+              <w:fldChar w:fldCharType="begin"/>
+            </w:r>
+            <w:r>
+              <w:rPr>
+                <w:noProof/>
+                <w:webHidden/>
+              </w:rPr>
+              <w:instrText xml:space="preserve"> PAGEREF _Toc175363379 \h </w:instrText>
+            </w:r>
+            <w:r>
+              <w:rPr>
+                <w:noProof/>
+                <w:webHidden/>
+              </w:rPr>
+            </w:r>
+            <w:r>
+              <w:rPr>
+                <w:noProof/>
+                <w:webHidden/>
+              </w:rPr>
+              <w:fldChar w:fldCharType="separate"/>
+            </w:r>
+            <w:r>
+              <w:rPr>
+                <w:noProof/>
+                <w:webHidden/>
+              </w:rPr>
+              <w:t>8</w:t>
             </w:r>
             <w:r>
               <w:rPr>
@@ -1551,7 +1628,7 @@
               <w14:ligatures w14:val="standardContextual"/>
             </w:rPr>
           </w:pPr>
-          <w:hyperlink w:anchor="_Toc174213612" w:history="1">
+          <w:hyperlink w:anchor="_Toc175363380" w:history="1">
             <w:r>
               <w:rPr>
                 <w:rStyle w:val="Hyperlink"/>
@@ -1578,7 +1655,7 @@
                 <w:noProof/>
                 <w:webHidden/>
               </w:rPr>
-              <w:instrText xml:space="preserve"> PAGEREF _Toc174213612 \h </w:instrText>
+              <w:instrText xml:space="preserve"> PAGEREF _Toc175363380 \h </w:instrText>
             </w:r>
             <w:r>
               <w:rPr>
@@ -1625,7 +1702,7 @@
               <w14:ligatures w14:val="standardContextual"/>
             </w:rPr>
           </w:pPr>
-          <w:hyperlink w:anchor="_Toc174213613" w:history="1">
+          <w:hyperlink w:anchor="_Toc175363381" w:history="1">
             <w:r>
               <w:rPr>
                 <w:rStyle w:val="Hyperlink"/>
@@ -1652,7 +1729,7 @@
                 <w:noProof/>
                 <w:webHidden/>
               </w:rPr>
-              <w:instrText xml:space="preserve"> PAGEREF _Toc174213613 \h </w:instrText>
+              <w:instrText xml:space="preserve"> PAGEREF _Toc175363381 \h </w:instrText>
             </w:r>
             <w:r>
               <w:rPr>
@@ -1699,13 +1776,13 @@
               <w14:ligatures w14:val="standardContextual"/>
             </w:rPr>
           </w:pPr>
-          <w:hyperlink w:anchor="_Toc174213614" w:history="1">
+          <w:hyperlink w:anchor="_Toc175363382" w:history="1">
             <w:r>
               <w:rPr>
                 <w:rStyle w:val="Hyperlink"/>
                 <w:noProof/>
               </w:rPr>
-              <w:t>Plat Lama Sebelum Pemekaran</w:t>
+              <w:t>Provinsi</w:t>
             </w:r>
             <w:r>
               <w:rPr>
@@ -1726,7 +1803,7 @@
                 <w:noProof/>
                 <w:webHidden/>
               </w:rPr>
-              <w:instrText xml:space="preserve"> PAGEREF _Toc174213614 \h </w:instrText>
+              <w:instrText xml:space="preserve"> PAGEREF _Toc175363382 \h </w:instrText>
             </w:r>
             <w:r>
               <w:rPr>
@@ -1746,7 +1823,7 @@
                 <w:noProof/>
                 <w:webHidden/>
               </w:rPr>
-              <w:t>8</w:t>
+              <w:t>9</w:t>
             </w:r>
             <w:r>
               <w:rPr>
@@ -1773,13 +1850,13 @@
               <w14:ligatures w14:val="standardContextual"/>
             </w:rPr>
           </w:pPr>
-          <w:hyperlink w:anchor="_Toc174213615" w:history="1">
+          <w:hyperlink w:anchor="_Toc175363383" w:history="1">
             <w:r>
               <w:rPr>
                 <w:rStyle w:val="Hyperlink"/>
                 <w:noProof/>
               </w:rPr>
-              <w:t>Plat Khusus Daerah</w:t>
+              <w:t>Bulan</w:t>
             </w:r>
             <w:r>
               <w:rPr>
@@ -1800,7 +1877,7 @@
                 <w:noProof/>
                 <w:webHidden/>
               </w:rPr>
-              <w:instrText xml:space="preserve"> PAGEREF _Toc174213615 \h </w:instrText>
+              <w:instrText xml:space="preserve"> PAGEREF _Toc175363383 \h </w:instrText>
             </w:r>
             <w:r>
               <w:rPr>
@@ -1847,13 +1924,13 @@
               <w14:ligatures w14:val="standardContextual"/>
             </w:rPr>
           </w:pPr>
-          <w:hyperlink w:anchor="_Toc174213616" w:history="1">
+          <w:hyperlink w:anchor="_Toc175363384" w:history="1">
             <w:r>
               <w:rPr>
                 <w:rStyle w:val="Hyperlink"/>
                 <w:noProof/>
               </w:rPr>
-              <w:t>Tipe Kosong</w:t>
+              <w:t>Tahun</w:t>
             </w:r>
             <w:r>
               <w:rPr>
@@ -1874,7 +1951,7 @@
                 <w:noProof/>
                 <w:webHidden/>
               </w:rPr>
-              <w:instrText xml:space="preserve"> PAGEREF _Toc174213616 \h </w:instrText>
+              <w:instrText xml:space="preserve"> PAGEREF _Toc175363384 \h </w:instrText>
             </w:r>
             <w:r>
               <w:rPr>
@@ -1921,13 +1998,13 @@
               <w14:ligatures w14:val="standardContextual"/>
             </w:rPr>
           </w:pPr>
-          <w:hyperlink w:anchor="_Toc174213617" w:history="1">
+          <w:hyperlink w:anchor="_Toc175363385" w:history="1">
             <w:r>
               <w:rPr>
                 <w:rStyle w:val="Hyperlink"/>
                 <w:noProof/>
               </w:rPr>
-              <w:t>Tipe Ada Tapi Golongan Kendaraan Kosong</w:t>
+              <w:t>Periode</w:t>
             </w:r>
             <w:r>
               <w:rPr>
@@ -1948,7 +2025,7 @@
                 <w:noProof/>
                 <w:webHidden/>
               </w:rPr>
-              <w:instrText xml:space="preserve"> PAGEREF _Toc174213617 \h </w:instrText>
+              <w:instrText xml:space="preserve"> PAGEREF _Toc175363385 \h </w:instrText>
             </w:r>
             <w:r>
               <w:rPr>
@@ -1995,13 +2072,13 @@
               <w14:ligatures w14:val="standardContextual"/>
             </w:rPr>
           </w:pPr>
-          <w:hyperlink w:anchor="_Toc174213618" w:history="1">
+          <w:hyperlink w:anchor="_Toc175363386" w:history="1">
             <w:r>
               <w:rPr>
                 <w:rStyle w:val="Hyperlink"/>
                 <w:noProof/>
               </w:rPr>
-              <w:t>Nomor Plat Ganda</w:t>
+              <w:t>Data masa tunggakan kendaraan bermotor, dengan kategori 0-5 Tahun, 6-10 Tahun, dan &gt;10 Tahun. Nilai "Total" adalah total dari semua data ketiga periode tersebut.</w:t>
             </w:r>
             <w:r>
               <w:rPr>
@@ -2022,7 +2099,7 @@
                 <w:noProof/>
                 <w:webHidden/>
               </w:rPr>
-              <w:instrText xml:space="preserve"> PAGEREF _Toc174213618 \h </w:instrText>
+              <w:instrText xml:space="preserve"> PAGEREF _Toc175363386 \h </w:instrText>
             </w:r>
             <w:r>
               <w:rPr>
@@ -2069,13 +2146,13 @@
               <w14:ligatures w14:val="standardContextual"/>
             </w:rPr>
           </w:pPr>
-          <w:hyperlink w:anchor="_Toc174213619" w:history="1">
+          <w:hyperlink w:anchor="_Toc175363387" w:history="1">
             <w:r>
               <w:rPr>
                 <w:rStyle w:val="Hyperlink"/>
                 <w:noProof/>
               </w:rPr>
-              <w:t>Nomor Chasis Ganda</w:t>
+              <w:t>Plat Lama Sebelum Pemekaran</w:t>
             </w:r>
             <w:r>
               <w:rPr>
@@ -2096,7 +2173,7 @@
                 <w:noProof/>
                 <w:webHidden/>
               </w:rPr>
-              <w:instrText xml:space="preserve"> PAGEREF _Toc174213619 \h </w:instrText>
+              <w:instrText xml:space="preserve"> PAGEREF _Toc175363387 \h </w:instrText>
             </w:r>
             <w:r>
               <w:rPr>
@@ -2143,12 +2220,382 @@
               <w14:ligatures w14:val="standardContextual"/>
             </w:rPr>
           </w:pPr>
-          <w:hyperlink w:anchor="_Toc174213620" w:history="1">
+          <w:hyperlink w:anchor="_Toc175363388" w:history="1">
             <w:r>
               <w:rPr>
                 <w:rStyle w:val="Hyperlink"/>
                 <w:noProof/>
               </w:rPr>
+              <w:t>Plat Khusus Daerah</w:t>
+            </w:r>
+            <w:r>
+              <w:rPr>
+                <w:noProof/>
+                <w:webHidden/>
+              </w:rPr>
+              <w:tab/>
+            </w:r>
+            <w:r>
+              <w:rPr>
+                <w:noProof/>
+                <w:webHidden/>
+              </w:rPr>
+              <w:fldChar w:fldCharType="begin"/>
+            </w:r>
+            <w:r>
+              <w:rPr>
+                <w:noProof/>
+                <w:webHidden/>
+              </w:rPr>
+              <w:instrText xml:space="preserve"> PAGEREF _Toc175363388 \h </w:instrText>
+            </w:r>
+            <w:r>
+              <w:rPr>
+                <w:noProof/>
+                <w:webHidden/>
+              </w:rPr>
+            </w:r>
+            <w:r>
+              <w:rPr>
+                <w:noProof/>
+                <w:webHidden/>
+              </w:rPr>
+              <w:fldChar w:fldCharType="separate"/>
+            </w:r>
+            <w:r>
+              <w:rPr>
+                <w:noProof/>
+                <w:webHidden/>
+              </w:rPr>
+              <w:t>9</w:t>
+            </w:r>
+            <w:r>
+              <w:rPr>
+                <w:noProof/>
+                <w:webHidden/>
+              </w:rPr>
+              <w:fldChar w:fldCharType="end"/>
+            </w:r>
+          </w:hyperlink>
+        </w:p>
+        <w:p>
+          <w:pPr>
+            <w:pStyle w:val="TOC2"/>
+            <w:tabs>
+              <w:tab w:val="right" w:leader="dot" w:pos="9016"/>
+            </w:tabs>
+            <w:rPr>
+              <w:rFonts w:cstheme="minorBidi"/>
+              <w:noProof/>
+              <w:kern w:val="2"/>
+              <w:sz w:val="24"/>
+              <w:szCs w:val="24"/>
+              <w:lang w:val="en-ID" w:eastAsia="ja-JP"/>
+              <w14:ligatures w14:val="standardContextual"/>
+            </w:rPr>
+          </w:pPr>
+          <w:hyperlink w:anchor="_Toc175363389" w:history="1">
+            <w:r>
+              <w:rPr>
+                <w:rStyle w:val="Hyperlink"/>
+                <w:noProof/>
+              </w:rPr>
+              <w:t>Tipe Kosong</w:t>
+            </w:r>
+            <w:r>
+              <w:rPr>
+                <w:noProof/>
+                <w:webHidden/>
+              </w:rPr>
+              <w:tab/>
+            </w:r>
+            <w:r>
+              <w:rPr>
+                <w:noProof/>
+                <w:webHidden/>
+              </w:rPr>
+              <w:fldChar w:fldCharType="begin"/>
+            </w:r>
+            <w:r>
+              <w:rPr>
+                <w:noProof/>
+                <w:webHidden/>
+              </w:rPr>
+              <w:instrText xml:space="preserve"> PAGEREF _Toc175363389 \h </w:instrText>
+            </w:r>
+            <w:r>
+              <w:rPr>
+                <w:noProof/>
+                <w:webHidden/>
+              </w:rPr>
+            </w:r>
+            <w:r>
+              <w:rPr>
+                <w:noProof/>
+                <w:webHidden/>
+              </w:rPr>
+              <w:fldChar w:fldCharType="separate"/>
+            </w:r>
+            <w:r>
+              <w:rPr>
+                <w:noProof/>
+                <w:webHidden/>
+              </w:rPr>
+              <w:t>9</w:t>
+            </w:r>
+            <w:r>
+              <w:rPr>
+                <w:noProof/>
+                <w:webHidden/>
+              </w:rPr>
+              <w:fldChar w:fldCharType="end"/>
+            </w:r>
+          </w:hyperlink>
+        </w:p>
+        <w:p>
+          <w:pPr>
+            <w:pStyle w:val="TOC2"/>
+            <w:tabs>
+              <w:tab w:val="right" w:leader="dot" w:pos="9016"/>
+            </w:tabs>
+            <w:rPr>
+              <w:rFonts w:cstheme="minorBidi"/>
+              <w:noProof/>
+              <w:kern w:val="2"/>
+              <w:sz w:val="24"/>
+              <w:szCs w:val="24"/>
+              <w:lang w:val="en-ID" w:eastAsia="ja-JP"/>
+              <w14:ligatures w14:val="standardContextual"/>
+            </w:rPr>
+          </w:pPr>
+          <w:hyperlink w:anchor="_Toc175363390" w:history="1">
+            <w:r>
+              <w:rPr>
+                <w:rStyle w:val="Hyperlink"/>
+                <w:noProof/>
+              </w:rPr>
+              <w:t>Tipe Ada Tapi Golongan Kendaraan Kosong</w:t>
+            </w:r>
+            <w:r>
+              <w:rPr>
+                <w:noProof/>
+                <w:webHidden/>
+              </w:rPr>
+              <w:tab/>
+            </w:r>
+            <w:r>
+              <w:rPr>
+                <w:noProof/>
+                <w:webHidden/>
+              </w:rPr>
+              <w:fldChar w:fldCharType="begin"/>
+            </w:r>
+            <w:r>
+              <w:rPr>
+                <w:noProof/>
+                <w:webHidden/>
+              </w:rPr>
+              <w:instrText xml:space="preserve"> PAGEREF _Toc175363390 \h </w:instrText>
+            </w:r>
+            <w:r>
+              <w:rPr>
+                <w:noProof/>
+                <w:webHidden/>
+              </w:rPr>
+            </w:r>
+            <w:r>
+              <w:rPr>
+                <w:noProof/>
+                <w:webHidden/>
+              </w:rPr>
+              <w:fldChar w:fldCharType="separate"/>
+            </w:r>
+            <w:r>
+              <w:rPr>
+                <w:noProof/>
+                <w:webHidden/>
+              </w:rPr>
+              <w:t>9</w:t>
+            </w:r>
+            <w:r>
+              <w:rPr>
+                <w:noProof/>
+                <w:webHidden/>
+              </w:rPr>
+              <w:fldChar w:fldCharType="end"/>
+            </w:r>
+          </w:hyperlink>
+        </w:p>
+        <w:p>
+          <w:pPr>
+            <w:pStyle w:val="TOC2"/>
+            <w:tabs>
+              <w:tab w:val="right" w:leader="dot" w:pos="9016"/>
+            </w:tabs>
+            <w:rPr>
+              <w:rFonts w:cstheme="minorBidi"/>
+              <w:noProof/>
+              <w:kern w:val="2"/>
+              <w:sz w:val="24"/>
+              <w:szCs w:val="24"/>
+              <w:lang w:val="en-ID" w:eastAsia="ja-JP"/>
+              <w14:ligatures w14:val="standardContextual"/>
+            </w:rPr>
+          </w:pPr>
+          <w:hyperlink w:anchor="_Toc175363391" w:history="1">
+            <w:r>
+              <w:rPr>
+                <w:rStyle w:val="Hyperlink"/>
+                <w:noProof/>
+              </w:rPr>
+              <w:t>Nomor Plat Ganda</w:t>
+            </w:r>
+            <w:r>
+              <w:rPr>
+                <w:noProof/>
+                <w:webHidden/>
+              </w:rPr>
+              <w:tab/>
+            </w:r>
+            <w:r>
+              <w:rPr>
+                <w:noProof/>
+                <w:webHidden/>
+              </w:rPr>
+              <w:fldChar w:fldCharType="begin"/>
+            </w:r>
+            <w:r>
+              <w:rPr>
+                <w:noProof/>
+                <w:webHidden/>
+              </w:rPr>
+              <w:instrText xml:space="preserve"> PAGEREF _Toc175363391 \h </w:instrText>
+            </w:r>
+            <w:r>
+              <w:rPr>
+                <w:noProof/>
+                <w:webHidden/>
+              </w:rPr>
+            </w:r>
+            <w:r>
+              <w:rPr>
+                <w:noProof/>
+                <w:webHidden/>
+              </w:rPr>
+              <w:fldChar w:fldCharType="separate"/>
+            </w:r>
+            <w:r>
+              <w:rPr>
+                <w:noProof/>
+                <w:webHidden/>
+              </w:rPr>
+              <w:t>10</w:t>
+            </w:r>
+            <w:r>
+              <w:rPr>
+                <w:noProof/>
+                <w:webHidden/>
+              </w:rPr>
+              <w:fldChar w:fldCharType="end"/>
+            </w:r>
+          </w:hyperlink>
+        </w:p>
+        <w:p>
+          <w:pPr>
+            <w:pStyle w:val="TOC2"/>
+            <w:tabs>
+              <w:tab w:val="right" w:leader="dot" w:pos="9016"/>
+            </w:tabs>
+            <w:rPr>
+              <w:rFonts w:cstheme="minorBidi"/>
+              <w:noProof/>
+              <w:kern w:val="2"/>
+              <w:sz w:val="24"/>
+              <w:szCs w:val="24"/>
+              <w:lang w:val="en-ID" w:eastAsia="ja-JP"/>
+              <w14:ligatures w14:val="standardContextual"/>
+            </w:rPr>
+          </w:pPr>
+          <w:hyperlink w:anchor="_Toc175363392" w:history="1">
+            <w:r>
+              <w:rPr>
+                <w:rStyle w:val="Hyperlink"/>
+                <w:noProof/>
+              </w:rPr>
+              <w:t>Nomor Chasis Ganda</w:t>
+            </w:r>
+            <w:r>
+              <w:rPr>
+                <w:noProof/>
+                <w:webHidden/>
+              </w:rPr>
+              <w:tab/>
+            </w:r>
+            <w:r>
+              <w:rPr>
+                <w:noProof/>
+                <w:webHidden/>
+              </w:rPr>
+              <w:fldChar w:fldCharType="begin"/>
+            </w:r>
+            <w:r>
+              <w:rPr>
+                <w:noProof/>
+                <w:webHidden/>
+              </w:rPr>
+              <w:instrText xml:space="preserve"> PAGEREF _Toc175363392 \h </w:instrText>
+            </w:r>
+            <w:r>
+              <w:rPr>
+                <w:noProof/>
+                <w:webHidden/>
+              </w:rPr>
+            </w:r>
+            <w:r>
+              <w:rPr>
+                <w:noProof/>
+                <w:webHidden/>
+              </w:rPr>
+              <w:fldChar w:fldCharType="separate"/>
+            </w:r>
+            <w:r>
+              <w:rPr>
+                <w:noProof/>
+                <w:webHidden/>
+              </w:rPr>
+              <w:t>10</w:t>
+            </w:r>
+            <w:r>
+              <w:rPr>
+                <w:noProof/>
+                <w:webHidden/>
+              </w:rPr>
+              <w:fldChar w:fldCharType="end"/>
+            </w:r>
+          </w:hyperlink>
+        </w:p>
+        <w:p>
+          <w:pPr>
+            <w:pStyle w:val="TOC2"/>
+            <w:tabs>
+              <w:tab w:val="right" w:leader="dot" w:pos="9016"/>
+            </w:tabs>
+            <w:rPr>
+              <w:rFonts w:cstheme="minorBidi"/>
+              <w:noProof/>
+              <w:kern w:val="2"/>
+              <w:sz w:val="24"/>
+              <w:szCs w:val="24"/>
+              <w:lang w:val="en-ID" w:eastAsia="ja-JP"/>
+              <w14:ligatures w14:val="standardContextual"/>
+            </w:rPr>
+          </w:pPr>
+          <w:hyperlink w:anchor="_Toc175363393" w:history="1">
+            <w:r>
+              <w:rPr>
+                <w:rStyle w:val="Hyperlink"/>
+                <w:noProof/>
+              </w:rPr>
               <w:t>Nomor Mesin Ganda</w:t>
             </w:r>
             <w:r>
@@ -2170,7 +2617,7 @@
                 <w:noProof/>
                 <w:webHidden/>
               </w:rPr>
-              <w:instrText xml:space="preserve"> PAGEREF _Toc174213620 \h </w:instrText>
+              <w:instrText xml:space="preserve"> PAGEREF _Toc175363393 \h </w:instrText>
             </w:r>
             <w:r>
               <w:rPr>
@@ -2190,7 +2637,7 @@
                 <w:noProof/>
                 <w:webHidden/>
               </w:rPr>
-              <w:t>9</w:t>
+              <w:t>10</w:t>
             </w:r>
             <w:r>
               <w:rPr>
@@ -2217,7 +2664,7 @@
               <w14:ligatures w14:val="standardContextual"/>
             </w:rPr>
           </w:pPr>
-          <w:hyperlink w:anchor="_Toc174213621" w:history="1">
+          <w:hyperlink w:anchor="_Toc175363394" w:history="1">
             <w:r>
               <w:rPr>
                 <w:rStyle w:val="Hyperlink"/>
@@ -2244,7 +2691,7 @@
                 <w:noProof/>
                 <w:webHidden/>
               </w:rPr>
-              <w:instrText xml:space="preserve"> PAGEREF _Toc174213621 \h </w:instrText>
+              <w:instrText xml:space="preserve"> PAGEREF _Toc175363394 \h </w:instrText>
             </w:r>
             <w:r>
               <w:rPr>
@@ -2264,7 +2711,7 @@
                 <w:noProof/>
                 <w:webHidden/>
               </w:rPr>
-              <w:t>10</w:t>
+              <w:t>11</w:t>
             </w:r>
             <w:r>
               <w:rPr>
@@ -2291,7 +2738,7 @@
               <w14:ligatures w14:val="standardContextual"/>
             </w:rPr>
           </w:pPr>
-          <w:hyperlink w:anchor="_Toc174213622" w:history="1">
+          <w:hyperlink w:anchor="_Toc175363395" w:history="1">
             <w:r>
               <w:rPr>
                 <w:rStyle w:val="Hyperlink"/>
@@ -2318,7 +2765,7 @@
                 <w:noProof/>
                 <w:webHidden/>
               </w:rPr>
-              <w:instrText xml:space="preserve"> PAGEREF _Toc174213622 \h </w:instrText>
+              <w:instrText xml:space="preserve"> PAGEREF _Toc175363395 \h </w:instrText>
             </w:r>
             <w:r>
               <w:rPr>
@@ -2338,7 +2785,7 @@
                 <w:noProof/>
                 <w:webHidden/>
               </w:rPr>
-              <w:t>10</w:t>
+              <w:t>11</w:t>
             </w:r>
             <w:r>
               <w:rPr>
@@ -2365,7 +2812,7 @@
               <w14:ligatures w14:val="standardContextual"/>
             </w:rPr>
           </w:pPr>
-          <w:hyperlink w:anchor="_Toc174213623" w:history="1">
+          <w:hyperlink w:anchor="_Toc175363396" w:history="1">
             <w:r>
               <w:rPr>
                 <w:rStyle w:val="Hyperlink"/>
@@ -2392,7 +2839,7 @@
                 <w:noProof/>
                 <w:webHidden/>
               </w:rPr>
-              <w:instrText xml:space="preserve"> PAGEREF _Toc174213623 \h </w:instrText>
+              <w:instrText xml:space="preserve"> PAGEREF _Toc175363396 \h </w:instrText>
             </w:r>
             <w:r>
               <w:rPr>
@@ -2412,7 +2859,7 @@
                 <w:noProof/>
                 <w:webHidden/>
               </w:rPr>
-              <w:t>10</w:t>
+              <w:t>11</w:t>
             </w:r>
             <w:r>
               <w:rPr>
@@ -2439,7 +2886,7 @@
               <w14:ligatures w14:val="standardContextual"/>
             </w:rPr>
           </w:pPr>
-          <w:hyperlink w:anchor="_Toc174213624" w:history="1">
+          <w:hyperlink w:anchor="_Toc175363397" w:history="1">
             <w:r>
               <w:rPr>
                 <w:rStyle w:val="Hyperlink"/>
@@ -2466,7 +2913,7 @@
                 <w:noProof/>
                 <w:webHidden/>
               </w:rPr>
-              <w:instrText xml:space="preserve"> PAGEREF _Toc174213624 \h </w:instrText>
+              <w:instrText xml:space="preserve"> PAGEREF _Toc175363397 \h </w:instrText>
             </w:r>
             <w:r>
               <w:rPr>
@@ -2486,7 +2933,7 @@
                 <w:noProof/>
                 <w:webHidden/>
               </w:rPr>
-              <w:t>10</w:t>
+              <w:t>11</w:t>
             </w:r>
             <w:r>
               <w:rPr>
@@ -2513,13 +2960,13 @@
               <w14:ligatures w14:val="standardContextual"/>
             </w:rPr>
           </w:pPr>
-          <w:hyperlink w:anchor="_Toc174213625" w:history="1">
+          <w:hyperlink w:anchor="_Toc175363398" w:history="1">
             <w:r>
               <w:rPr>
                 <w:rStyle w:val="Hyperlink"/>
                 <w:noProof/>
               </w:rPr>
-              <w:t>Status Kendaraan Bermotor</w:t>
+              <w:t>Roda 2 Sudah Bayar</w:t>
             </w:r>
             <w:r>
               <w:rPr>
@@ -2540,7 +2987,7 @@
                 <w:noProof/>
                 <w:webHidden/>
               </w:rPr>
-              <w:instrText xml:space="preserve"> PAGEREF _Toc174213625 \h </w:instrText>
+              <w:instrText xml:space="preserve"> PAGEREF _Toc175363398 \h </w:instrText>
             </w:r>
             <w:r>
               <w:rPr>
@@ -2560,7 +3007,7 @@
                 <w:noProof/>
                 <w:webHidden/>
               </w:rPr>
-              <w:t>10</w:t>
+              <w:t>11</w:t>
             </w:r>
             <w:r>
               <w:rPr>
@@ -2587,13 +3034,13 @@
               <w14:ligatures w14:val="standardContextual"/>
             </w:rPr>
           </w:pPr>
-          <w:hyperlink w:anchor="_Toc174213626" w:history="1">
+          <w:hyperlink w:anchor="_Toc175363399" w:history="1">
             <w:r>
               <w:rPr>
                 <w:rStyle w:val="Hyperlink"/>
                 <w:noProof/>
               </w:rPr>
-              <w:t>Sudah Bayar</w:t>
+              <w:t>Roda 4 Sudah Bayar</w:t>
             </w:r>
             <w:r>
               <w:rPr>
@@ -2614,7 +3061,7 @@
                 <w:noProof/>
                 <w:webHidden/>
               </w:rPr>
-              <w:instrText xml:space="preserve"> PAGEREF _Toc174213626 \h </w:instrText>
+              <w:instrText xml:space="preserve"> PAGEREF _Toc175363399 \h </w:instrText>
             </w:r>
             <w:r>
               <w:rPr>
@@ -2634,7 +3081,7 @@
                 <w:noProof/>
                 <w:webHidden/>
               </w:rPr>
-              <w:t>10</w:t>
+              <w:t>11</w:t>
             </w:r>
             <w:r>
               <w:rPr>
@@ -2661,12 +3108,86 @@
               <w14:ligatures w14:val="standardContextual"/>
             </w:rPr>
           </w:pPr>
-          <w:hyperlink w:anchor="_Toc174213627" w:history="1">
+          <w:hyperlink w:anchor="_Toc175363400" w:history="1">
             <w:r>
               <w:rPr>
                 <w:rStyle w:val="Hyperlink"/>
                 <w:noProof/>
               </w:rPr>
+              <w:t>Status Kendaraan Bermotor</w:t>
+            </w:r>
+            <w:r>
+              <w:rPr>
+                <w:noProof/>
+                <w:webHidden/>
+              </w:rPr>
+              <w:tab/>
+            </w:r>
+            <w:r>
+              <w:rPr>
+                <w:noProof/>
+                <w:webHidden/>
+              </w:rPr>
+              <w:fldChar w:fldCharType="begin"/>
+            </w:r>
+            <w:r>
+              <w:rPr>
+                <w:noProof/>
+                <w:webHidden/>
+              </w:rPr>
+              <w:instrText xml:space="preserve"> PAGEREF _Toc175363400 \h </w:instrText>
+            </w:r>
+            <w:r>
+              <w:rPr>
+                <w:noProof/>
+                <w:webHidden/>
+              </w:rPr>
+            </w:r>
+            <w:r>
+              <w:rPr>
+                <w:noProof/>
+                <w:webHidden/>
+              </w:rPr>
+              <w:fldChar w:fldCharType="separate"/>
+            </w:r>
+            <w:r>
+              <w:rPr>
+                <w:noProof/>
+                <w:webHidden/>
+              </w:rPr>
+              <w:t>11</w:t>
+            </w:r>
+            <w:r>
+              <w:rPr>
+                <w:noProof/>
+                <w:webHidden/>
+              </w:rPr>
+              <w:fldChar w:fldCharType="end"/>
+            </w:r>
+          </w:hyperlink>
+        </w:p>
+        <w:p>
+          <w:pPr>
+            <w:pStyle w:val="TOC2"/>
+            <w:tabs>
+              <w:tab w:val="right" w:leader="dot" w:pos="9016"/>
+            </w:tabs>
+            <w:rPr>
+              <w:rFonts w:cstheme="minorBidi"/>
+              <w:noProof/>
+              <w:kern w:val="2"/>
+              <w:sz w:val="24"/>
+              <w:szCs w:val="24"/>
+              <w:lang w:val="en-ID" w:eastAsia="ja-JP"/>
+              <w14:ligatures w14:val="standardContextual"/>
+            </w:rPr>
+          </w:pPr>
+          <w:hyperlink w:anchor="_Toc175363401" w:history="1">
+            <w:r>
+              <w:rPr>
+                <w:rStyle w:val="Hyperlink"/>
+                <w:noProof/>
+              </w:rPr>
               <w:t>Sisa Jatuh Tempo Tahun 2021</w:t>
             </w:r>
             <w:r>
@@ -2688,7 +3209,7 @@
                 <w:noProof/>
                 <w:webHidden/>
               </w:rPr>
-              <w:instrText xml:space="preserve"> PAGEREF _Toc174213627 \h </w:instrText>
+              <w:instrText xml:space="preserve"> PAGEREF _Toc175363401 \h </w:instrText>
             </w:r>
             <w:r>
               <w:rPr>
@@ -2708,7 +3229,7 @@
                 <w:noProof/>
                 <w:webHidden/>
               </w:rPr>
-              <w:t>10</w:t>
+              <w:t>11</w:t>
             </w:r>
             <w:r>
               <w:rPr>
@@ -2725,7 +3246,6 @@
               <w:b/>
               <w:bCs/>
             </w:rPr>
-            <w:lastRenderedPageBreak/>
             <w:fldChar w:fldCharType="end"/>
           </w:r>
         </w:p>
@@ -2764,15 +3284,11 @@
     <w:p/>
     <w:p/>
     <w:p/>
-    <w:p/>
-    <w:p/>
-    <w:p/>
-    <w:p/>
     <w:p>
       <w:pPr>
         <w:pStyle w:val="Heading1"/>
       </w:pPr>
-      <w:bookmarkStart w:id="0" w:name="_Toc174213593"/>
+      <w:bookmarkStart w:id="0" w:name="_Toc175363360"/>
       <w:r>
         <w:lastRenderedPageBreak/>
         <w:t>Pendahuluan</w:t>
@@ -2853,7 +3369,7 @@
       <w:pPr>
         <w:pStyle w:val="Heading1"/>
       </w:pPr>
-      <w:bookmarkStart w:id="1" w:name="_Toc174213594"/>
+      <w:bookmarkStart w:id="1" w:name="_Toc175363361"/>
       <w:r>
         <w:lastRenderedPageBreak/>
         <w:t>Format Data Pajak Kendaraan Bermotor</w:t>
@@ -2864,7 +3380,7 @@
       <w:pPr>
         <w:pStyle w:val="Heading2"/>
       </w:pPr>
-      <w:bookmarkStart w:id="2" w:name="_Toc174213595"/>
+      <w:bookmarkStart w:id="2" w:name="_Toc175363362"/>
       <w:r>
         <w:t>Contoh Data</w:t>
       </w:r>
@@ -4015,7 +4531,7 @@
       <w:pPr>
         <w:pStyle w:val="Heading2"/>
       </w:pPr>
-      <w:bookmarkStart w:id="4" w:name="_Toc174213596"/>
+      <w:bookmarkStart w:id="4" w:name="_Toc175363363"/>
       <w:r>
         <w:rPr>
           <w:rFonts w:hint="eastAsia"/>
@@ -4042,7 +4558,7 @@
       <w:pPr>
         <w:pStyle w:val="Heading2"/>
       </w:pPr>
-      <w:bookmarkStart w:id="5" w:name="_Toc174213597"/>
+      <w:bookmarkStart w:id="5" w:name="_Toc175363364"/>
       <w:r>
         <w:rPr>
           <w:rStyle w:val="Heading1Char"/>
@@ -4086,7 +4602,7 @@
       <w:pPr>
         <w:pStyle w:val="Heading2"/>
       </w:pPr>
-      <w:bookmarkStart w:id="6" w:name="_Toc174213598"/>
+      <w:bookmarkStart w:id="6" w:name="_Toc175363365"/>
       <w:r>
         <w:rPr>
           <w:rFonts w:hint="eastAsia"/>
@@ -4518,7 +5034,7 @@
       <w:pPr>
         <w:pStyle w:val="Heading2"/>
       </w:pPr>
-      <w:bookmarkStart w:id="7" w:name="_Toc174213599"/>
+      <w:bookmarkStart w:id="7" w:name="_Toc175363366"/>
       <w:r>
         <w:rPr>
           <w:rFonts w:hint="eastAsia"/>
@@ -4555,9 +5071,49 @@
     </w:p>
     <w:p>
       <w:pPr>
+        <w:jc w:val="both"/>
+      </w:pPr>
+    </w:p>
+    <w:p>
+      <w:pPr>
+        <w:jc w:val="both"/>
+      </w:pPr>
+    </w:p>
+    <w:p>
+      <w:pPr>
+        <w:jc w:val="both"/>
+      </w:pPr>
+    </w:p>
+    <w:p>
+      <w:pPr>
+        <w:jc w:val="both"/>
+      </w:pPr>
+    </w:p>
+    <w:p>
+      <w:pPr>
+        <w:jc w:val="both"/>
+      </w:pPr>
+    </w:p>
+    <w:p>
+      <w:pPr>
+        <w:jc w:val="both"/>
+      </w:pPr>
+    </w:p>
+    <w:p>
+      <w:pPr>
+        <w:jc w:val="both"/>
+      </w:pPr>
+    </w:p>
+    <w:p>
+      <w:pPr>
+        <w:jc w:val="both"/>
+      </w:pPr>
+    </w:p>
+    <w:p>
+      <w:pPr>
         <w:pStyle w:val="Heading2"/>
       </w:pPr>
-      <w:bookmarkStart w:id="8" w:name="_Toc174213600"/>
+      <w:bookmarkStart w:id="8" w:name="_Toc175363367"/>
       <w:r>
         <w:rPr>
           <w:rStyle w:val="Heading1Char"/>
@@ -4565,6 +5121,7 @@
           <w:sz w:val="32"/>
           <w:szCs w:val="32"/>
         </w:rPr>
+        <w:lastRenderedPageBreak/>
         <w:t>J</w:t>
       </w:r>
       <w:r>
@@ -4699,7 +5256,7 @@
           </w:tcPr>
           <w:p>
             <w:r>
-              <w:t>Sepeda Motor</w:t>
+              <w:t>Sedan</w:t>
             </w:r>
           </w:p>
         </w:tc>
@@ -4721,7 +5278,7 @@
           </w:tcPr>
           <w:p>
             <w:r>
-              <w:t>Mobil Penumpang</w:t>
+              <w:t>Jeep</w:t>
             </w:r>
           </w:p>
         </w:tc>
@@ -4743,7 +5300,7 @@
           </w:tcPr>
           <w:p>
             <w:r>
-              <w:t>Truk</w:t>
+              <w:t>Minibus</w:t>
             </w:r>
           </w:p>
         </w:tc>
@@ -4765,7 +5322,7 @@
           </w:tcPr>
           <w:p>
             <w:r>
-              <w:t>Kendaraan Roda Tiga</w:t>
+              <w:t>Microbus</w:t>
             </w:r>
           </w:p>
         </w:tc>
@@ -4787,7 +5344,7 @@
           </w:tcPr>
           <w:p>
             <w:r>
-              <w:t>Kendaraan Elektrik</w:t>
+              <w:t>Bus</w:t>
             </w:r>
           </w:p>
         </w:tc>
@@ -4809,6 +5366,226 @@
           </w:tcPr>
           <w:p>
             <w:r>
+              <w:t>Blind Van</w:t>
+            </w:r>
+          </w:p>
+        </w:tc>
+        <w:tc>
+          <w:tcPr>
+            <w:tcW w:w="4508" w:type="dxa"/>
+          </w:tcPr>
+          <w:p>
+            <w:r>
+              <w:t>F</w:t>
+            </w:r>
+          </w:p>
+        </w:tc>
+      </w:tr>
+      <w:tr>
+        <w:tc>
+          <w:tcPr>
+            <w:tcW w:w="4508" w:type="dxa"/>
+          </w:tcPr>
+          <w:p>
+            <w:r>
+              <w:t>Pick Up</w:t>
+            </w:r>
+          </w:p>
+        </w:tc>
+        <w:tc>
+          <w:tcPr>
+            <w:tcW w:w="4508" w:type="dxa"/>
+          </w:tcPr>
+          <w:p>
+            <w:r>
+              <w:t>G</w:t>
+            </w:r>
+          </w:p>
+        </w:tc>
+      </w:tr>
+      <w:tr>
+        <w:tc>
+          <w:tcPr>
+            <w:tcW w:w="4508" w:type="dxa"/>
+          </w:tcPr>
+          <w:p>
+            <w:r>
+              <w:t>Light Truck</w:t>
+            </w:r>
+          </w:p>
+        </w:tc>
+        <w:tc>
+          <w:tcPr>
+            <w:tcW w:w="4508" w:type="dxa"/>
+          </w:tcPr>
+          <w:p>
+            <w:r>
+              <w:t>H</w:t>
+            </w:r>
+          </w:p>
+        </w:tc>
+      </w:tr>
+      <w:tr>
+        <w:tc>
+          <w:tcPr>
+            <w:tcW w:w="4508" w:type="dxa"/>
+          </w:tcPr>
+          <w:p>
+            <w:r>
+              <w:t>Truck</w:t>
+            </w:r>
+          </w:p>
+        </w:tc>
+        <w:tc>
+          <w:tcPr>
+            <w:tcW w:w="4508" w:type="dxa"/>
+          </w:tcPr>
+          <w:p>
+            <w:r>
+              <w:t>I</w:t>
+            </w:r>
+          </w:p>
+        </w:tc>
+      </w:tr>
+      <w:tr>
+        <w:tc>
+          <w:tcPr>
+            <w:tcW w:w="4508" w:type="dxa"/>
+          </w:tcPr>
+          <w:p>
+            <w:r>
+              <w:t>Pick Up Box</w:t>
+            </w:r>
+          </w:p>
+        </w:tc>
+        <w:tc>
+          <w:tcPr>
+            <w:tcW w:w="4508" w:type="dxa"/>
+          </w:tcPr>
+          <w:p>
+            <w:r>
+              <w:t>J</w:t>
+            </w:r>
+          </w:p>
+        </w:tc>
+      </w:tr>
+      <w:tr>
+        <w:tc>
+          <w:tcPr>
+            <w:tcW w:w="4508" w:type="dxa"/>
+          </w:tcPr>
+          <w:p>
+            <w:r>
+              <w:t>Mobil Roda Tiga</w:t>
+            </w:r>
+          </w:p>
+        </w:tc>
+        <w:tc>
+          <w:tcPr>
+            <w:tcW w:w="4508" w:type="dxa"/>
+          </w:tcPr>
+          <w:p>
+            <w:r>
+              <w:t>K</w:t>
+            </w:r>
+          </w:p>
+        </w:tc>
+      </w:tr>
+      <w:tr>
+        <w:tc>
+          <w:tcPr>
+            <w:tcW w:w="4508" w:type="dxa"/>
+          </w:tcPr>
+          <w:p>
+            <w:r>
+              <w:t>Motor Roda Tiga</w:t>
+            </w:r>
+          </w:p>
+        </w:tc>
+        <w:tc>
+          <w:tcPr>
+            <w:tcW w:w="4508" w:type="dxa"/>
+          </w:tcPr>
+          <w:p>
+            <w:r>
+              <w:t>L</w:t>
+            </w:r>
+          </w:p>
+        </w:tc>
+      </w:tr>
+      <w:tr>
+        <w:tc>
+          <w:tcPr>
+            <w:tcW w:w="4508" w:type="dxa"/>
+          </w:tcPr>
+          <w:p>
+            <w:r>
+              <w:t>Sepeda Motor</w:t>
+            </w:r>
+          </w:p>
+        </w:tc>
+        <w:tc>
+          <w:tcPr>
+            <w:tcW w:w="4508" w:type="dxa"/>
+          </w:tcPr>
+          <w:p>
+            <w:r>
+              <w:t>M</w:t>
+            </w:r>
+          </w:p>
+        </w:tc>
+      </w:tr>
+      <w:tr>
+        <w:tc>
+          <w:tcPr>
+            <w:tcW w:w="4508" w:type="dxa"/>
+          </w:tcPr>
+          <w:p>
+            <w:r>
+              <w:t>Mobil Listrik</w:t>
+            </w:r>
+          </w:p>
+        </w:tc>
+        <w:tc>
+          <w:tcPr>
+            <w:tcW w:w="4508" w:type="dxa"/>
+          </w:tcPr>
+          <w:p>
+            <w:r>
+              <w:t>N</w:t>
+            </w:r>
+          </w:p>
+        </w:tc>
+      </w:tr>
+      <w:tr>
+        <w:tc>
+          <w:tcPr>
+            <w:tcW w:w="4508" w:type="dxa"/>
+          </w:tcPr>
+          <w:p>
+            <w:r>
+              <w:t>Motor Listrik</w:t>
+            </w:r>
+          </w:p>
+        </w:tc>
+        <w:tc>
+          <w:tcPr>
+            <w:tcW w:w="4508" w:type="dxa"/>
+          </w:tcPr>
+          <w:p>
+            <w:r>
+              <w:t>O</w:t>
+            </w:r>
+          </w:p>
+        </w:tc>
+      </w:tr>
+      <w:tr>
+        <w:tc>
+          <w:tcPr>
+            <w:tcW w:w="4508" w:type="dxa"/>
+          </w:tcPr>
+          <w:p>
+            <w:r>
               <w:t>Kendaraan Diatas Air</w:t>
             </w:r>
           </w:p>
@@ -4819,7 +5596,29 @@
           </w:tcPr>
           <w:p>
             <w:r>
-              <w:t>F</w:t>
+              <w:t>P</w:t>
+            </w:r>
+          </w:p>
+        </w:tc>
+      </w:tr>
+      <w:tr>
+        <w:tc>
+          <w:tcPr>
+            <w:tcW w:w="4508" w:type="dxa"/>
+          </w:tcPr>
+          <w:p>
+            <w:r>
+              <w:t>Alat Berat</w:t>
+            </w:r>
+          </w:p>
+        </w:tc>
+        <w:tc>
+          <w:tcPr>
+            <w:tcW w:w="4508" w:type="dxa"/>
+          </w:tcPr>
+          <w:p>
+            <w:r>
+              <w:t>Q</w:t>
             </w:r>
           </w:p>
         </w:tc>
@@ -4839,85 +5638,200 @@
           <w:szCs w:val="32"/>
         </w:rPr>
       </w:pPr>
-      <w:bookmarkStart w:id="9" w:name="_Toc174213601"/>
+      <w:bookmarkStart w:id="9" w:name="_Toc175363368"/>
       <w:r>
         <w:rPr>
           <w:rStyle w:val="Heading1Char"/>
           <w:sz w:val="32"/>
           <w:szCs w:val="32"/>
         </w:rPr>
-        <w:lastRenderedPageBreak/>
-        <w:t>J</w:t>
-      </w:r>
-      <w:r>
+        <w:t>Jenis Kepemilikan</w:t>
+      </w:r>
+      <w:bookmarkEnd w:id="9"/>
+    </w:p>
+    <w:p>
+      <w:r>
+        <w:t>Kode jenis kepemilikan sebagai berikut:</w:t>
+      </w:r>
+    </w:p>
+    <w:tbl>
+      <w:tblPr>
+        <w:tblStyle w:val="TableGrid"/>
+        <w:tblW w:w="0" w:type="auto"/>
+        <w:tblLook w:val="04A0" w:firstRow="1" w:lastRow="0" w:firstColumn="1" w:lastColumn="0" w:noHBand="0" w:noVBand="1"/>
+      </w:tblPr>
+      <w:tblGrid>
+        <w:gridCol w:w="4508"/>
+        <w:gridCol w:w="4508"/>
+      </w:tblGrid>
+      <w:tr>
+        <w:tc>
+          <w:tcPr>
+            <w:tcW w:w="4508" w:type="dxa"/>
+          </w:tcPr>
+          <w:p>
+            <w:pPr>
+              <w:jc w:val="center"/>
+              <w:rPr>
+                <w:b/>
+                <w:bCs/>
+                <w:sz w:val="28"/>
+                <w:szCs w:val="28"/>
+              </w:rPr>
+            </w:pPr>
+            <w:r>
+              <w:rPr>
+                <w:b/>
+                <w:bCs/>
+                <w:sz w:val="28"/>
+                <w:szCs w:val="28"/>
+              </w:rPr>
+              <w:t>Jenis Kepemilikan</w:t>
+            </w:r>
+          </w:p>
+        </w:tc>
+        <w:tc>
+          <w:tcPr>
+            <w:tcW w:w="4508" w:type="dxa"/>
+          </w:tcPr>
+          <w:p>
+            <w:pPr>
+              <w:jc w:val="center"/>
+              <w:rPr>
+                <w:b/>
+                <w:bCs/>
+                <w:sz w:val="28"/>
+                <w:szCs w:val="28"/>
+              </w:rPr>
+            </w:pPr>
+            <w:r>
+              <w:rPr>
+                <w:b/>
+                <w:bCs/>
+                <w:sz w:val="28"/>
+                <w:szCs w:val="28"/>
+              </w:rPr>
+              <w:t>Kode</w:t>
+            </w:r>
+          </w:p>
+        </w:tc>
+      </w:tr>
+      <w:tr>
+        <w:tc>
+          <w:tcPr>
+            <w:tcW w:w="4508" w:type="dxa"/>
+          </w:tcPr>
+          <w:p>
+            <w:r>
+              <w:t>Pribadi</w:t>
+            </w:r>
+          </w:p>
+        </w:tc>
+        <w:tc>
+          <w:tcPr>
+            <w:tcW w:w="4508" w:type="dxa"/>
+          </w:tcPr>
+          <w:p>
+            <w:r>
+              <w:t>A</w:t>
+            </w:r>
+          </w:p>
+        </w:tc>
+      </w:tr>
+      <w:tr>
+        <w:tc>
+          <w:tcPr>
+            <w:tcW w:w="4508" w:type="dxa"/>
+          </w:tcPr>
+          <w:p>
+            <w:r>
+              <w:t>Umum</w:t>
+            </w:r>
+          </w:p>
+        </w:tc>
+        <w:tc>
+          <w:tcPr>
+            <w:tcW w:w="4508" w:type="dxa"/>
+          </w:tcPr>
+          <w:p>
+            <w:r>
+              <w:t>B</w:t>
+            </w:r>
+          </w:p>
+        </w:tc>
+      </w:tr>
+      <w:tr>
+        <w:tc>
+          <w:tcPr>
+            <w:tcW w:w="4508" w:type="dxa"/>
+          </w:tcPr>
+          <w:p>
+            <w:r>
+              <w:t>Pemerintah Pusat</w:t>
+            </w:r>
+          </w:p>
+        </w:tc>
+        <w:tc>
+          <w:tcPr>
+            <w:tcW w:w="4508" w:type="dxa"/>
+          </w:tcPr>
+          <w:p>
+            <w:r>
+              <w:t>C</w:t>
+            </w:r>
+          </w:p>
+        </w:tc>
+      </w:tr>
+      <w:tr>
+        <w:tc>
+          <w:tcPr>
+            <w:tcW w:w="4508" w:type="dxa"/>
+          </w:tcPr>
+          <w:p>
+            <w:r>
+              <w:t>Pemerintah Daerah</w:t>
+            </w:r>
+          </w:p>
+        </w:tc>
+        <w:tc>
+          <w:tcPr>
+            <w:tcW w:w="4508" w:type="dxa"/>
+          </w:tcPr>
+          <w:p>
+            <w:r>
+              <w:t>D</w:t>
+            </w:r>
+          </w:p>
+        </w:tc>
+      </w:tr>
+    </w:tbl>
+    <w:p/>
+    <w:p>
+      <w:pPr>
+        <w:pStyle w:val="Heading2"/>
         <w:rPr>
           <w:rStyle w:val="Heading1Char"/>
           <w:sz w:val="32"/>
           <w:szCs w:val="32"/>
         </w:rPr>
-        <w:t>umlah</w:t>
-      </w:r>
-      <w:r>
-        <w:rPr>
-          <w:rStyle w:val="Heading1Char"/>
-          <w:rFonts w:hint="eastAsia"/>
-          <w:sz w:val="32"/>
-          <w:szCs w:val="32"/>
-        </w:rPr>
-        <w:t xml:space="preserve"> K</w:t>
-      </w:r>
+      </w:pPr>
+      <w:bookmarkStart w:id="10" w:name="_Toc175363369"/>
       <w:r>
         <w:rPr>
           <w:rStyle w:val="Heading1Char"/>
           <w:sz w:val="32"/>
           <w:szCs w:val="32"/>
         </w:rPr>
-        <w:t>endaraan</w:t>
-      </w:r>
-      <w:bookmarkEnd w:id="9"/>
-    </w:p>
-    <w:p>
-      <w:pPr>
-        <w:jc w:val="both"/>
-      </w:pPr>
-      <w:r>
-        <w:rPr>
-          <w:rFonts w:hint="eastAsia"/>
-        </w:rPr>
         <w:t>J</w:t>
       </w:r>
       <w:r>
-        <w:t xml:space="preserve">umlah kendaraan </w:t>
-      </w:r>
-      <w:r>
-        <w:rPr>
-          <w:rFonts w:hint="eastAsia"/>
-        </w:rPr>
-        <w:t xml:space="preserve">tahun berjalan </w:t>
-      </w:r>
-      <w:r>
-        <w:t>dalam bentuk</w:t>
-      </w:r>
-      <w:r>
-        <w:rPr>
-          <w:rFonts w:hint="eastAsia"/>
-        </w:rPr>
-        <w:t xml:space="preserve"> angka</w:t>
-      </w:r>
-      <w:r>
-        <w:t>.</w:t>
-      </w:r>
-    </w:p>
-    <w:p>
-      <w:pPr>
-        <w:pStyle w:val="Heading2"/>
         <w:rPr>
           <w:rStyle w:val="Heading1Char"/>
           <w:sz w:val="32"/>
           <w:szCs w:val="32"/>
         </w:rPr>
-      </w:pPr>
-      <w:bookmarkStart w:id="10" w:name="_Toc174213602"/>
+        <w:t>umlah</w:t>
+      </w:r>
       <w:r>
         <w:rPr>
           <w:rStyle w:val="Heading1Char"/>
@@ -4925,7 +5839,7 @@
           <w:sz w:val="32"/>
           <w:szCs w:val="32"/>
         </w:rPr>
-        <w:t xml:space="preserve">Jumlah </w:t>
+        <w:t xml:space="preserve"> K</w:t>
       </w:r>
       <w:r>
         <w:rPr>
@@ -4933,16 +5847,52 @@
           <w:sz w:val="32"/>
           <w:szCs w:val="32"/>
         </w:rPr>
-        <w:t>K</w:t>
-      </w:r>
-      <w:r>
+        <w:t>endaraan</w:t>
+      </w:r>
+      <w:bookmarkEnd w:id="10"/>
+    </w:p>
+    <w:p>
+      <w:pPr>
+        <w:jc w:val="both"/>
+      </w:pPr>
+      <w:r>
+        <w:rPr>
+          <w:rFonts w:hint="eastAsia"/>
+        </w:rPr>
+        <w:t>J</w:t>
+      </w:r>
+      <w:r>
+        <w:t xml:space="preserve">umlah kendaraan </w:t>
+      </w:r>
+      <w:r>
+        <w:rPr>
+          <w:rFonts w:hint="eastAsia"/>
+        </w:rPr>
+        <w:t xml:space="preserve">tahun berjalan </w:t>
+      </w:r>
+      <w:r>
+        <w:t>dalam bentuk</w:t>
+      </w:r>
+      <w:r>
+        <w:rPr>
+          <w:rFonts w:hint="eastAsia"/>
+        </w:rPr>
+        <w:t xml:space="preserve"> angka</w:t>
+      </w:r>
+      <w:r>
+        <w:t>.</w:t>
+      </w:r>
+    </w:p>
+    <w:p>
+      <w:pPr>
+        <w:pStyle w:val="Heading2"/>
         <w:rPr>
           <w:rStyle w:val="Heading1Char"/>
           <w:sz w:val="32"/>
           <w:szCs w:val="32"/>
         </w:rPr>
-        <w:t>endaraan</w:t>
-      </w:r>
+      </w:pPr>
+      <w:bookmarkStart w:id="11" w:name="_Toc175363370"/>
       <w:r>
         <w:rPr>
           <w:rStyle w:val="Heading1Char"/>
@@ -4950,7 +5900,7 @@
           <w:sz w:val="32"/>
           <w:szCs w:val="32"/>
         </w:rPr>
-        <w:t xml:space="preserve"> Ba</w:t>
+        <w:t xml:space="preserve">Jumlah </w:t>
       </w:r>
       <w:r>
         <w:rPr>
@@ -4958,42 +5908,15 @@
           <w:sz w:val="32"/>
           <w:szCs w:val="32"/>
         </w:rPr>
-        <w:t>yar</w:t>
-      </w:r>
-      <w:bookmarkEnd w:id="10"/>
-    </w:p>
-    <w:p>
-      <w:pPr>
-        <w:jc w:val="both"/>
-      </w:pPr>
-      <w:r>
-        <w:rPr>
-          <w:rFonts w:hint="eastAsia"/>
-        </w:rPr>
-        <w:t>J</w:t>
-      </w:r>
-      <w:r>
-        <w:t>umlah kendaraan yang membayar pajak tahun berjalan dalam bentuk angka</w:t>
-      </w:r>
-      <w:r>
-        <w:rPr>
-          <w:rFonts w:hint="eastAsia"/>
-        </w:rPr>
-        <w:t>.</w:t>
-      </w:r>
-    </w:p>
-    <w:p>
-      <w:pPr>
-        <w:pStyle w:val="Heading2"/>
-      </w:pPr>
-      <w:bookmarkStart w:id="11" w:name="_Toc174213603"/>
+        <w:t>K</w:t>
+      </w:r>
       <w:r>
         <w:rPr>
           <w:rStyle w:val="Heading1Char"/>
           <w:sz w:val="32"/>
           <w:szCs w:val="32"/>
         </w:rPr>
-        <w:t>Jumlah</w:t>
+        <w:t>endaraan</w:t>
       </w:r>
       <w:r>
         <w:rPr>
@@ -5002,7 +5925,7 @@
           <w:sz w:val="32"/>
           <w:szCs w:val="32"/>
         </w:rPr>
-        <w:t xml:space="preserve"> O</w:t>
+        <w:t xml:space="preserve"> Ba</w:t>
       </w:r>
       <w:r>
         <w:rPr>
@@ -5010,7 +5933,7 @@
           <w:sz w:val="32"/>
           <w:szCs w:val="32"/>
         </w:rPr>
-        <w:t>nline</w:t>
+        <w:t>yar</w:t>
       </w:r>
       <w:bookmarkEnd w:id="11"/>
     </w:p>
@@ -5022,113 +5945,95 @@
         <w:rPr>
           <w:rFonts w:hint="eastAsia"/>
         </w:rPr>
-        <w:t xml:space="preserve">Jumlah </w:t>
-      </w:r>
-      <w:r>
-        <w:t xml:space="preserve">kendaraan yang membayar pajak </w:t>
-      </w:r>
-      <w:r>
-        <w:rPr>
-          <w:rFonts w:hint="eastAsia"/>
-        </w:rPr>
-        <w:t>secara</w:t>
-      </w:r>
-      <w:r>
-        <w:t xml:space="preserve"> online dalam bentuk angka.</w:t>
+        <w:t>J</w:t>
+      </w:r>
+      <w:r>
+        <w:t>umlah kendaraan yang membayar pajak tahun berjalan dalam bentuk angka</w:t>
+      </w:r>
+      <w:r>
+        <w:rPr>
+          <w:rFonts w:hint="eastAsia"/>
+        </w:rPr>
+        <w:t>.</w:t>
       </w:r>
     </w:p>
     <w:p>
       <w:pPr>
         <w:pStyle w:val="Heading2"/>
       </w:pPr>
-      <w:bookmarkStart w:id="12" w:name="_Toc174213604"/>
-      <w:r>
-        <w:rPr>
-          <w:rStyle w:val="Heading1Char"/>
-          <w:rFonts w:hint="eastAsia"/>
-          <w:sz w:val="32"/>
-          <w:szCs w:val="32"/>
-        </w:rPr>
-        <w:t>Nominal</w:t>
-      </w:r>
-      <w:r>
-        <w:rPr>
-          <w:rStyle w:val="Heading1Char"/>
-          <w:rFonts w:hint="eastAsia"/>
-          <w:sz w:val="32"/>
-          <w:szCs w:val="32"/>
-        </w:rPr>
-        <w:t xml:space="preserve"> O</w:t>
-      </w:r>
+      <w:bookmarkStart w:id="12" w:name="_Toc175363371"/>
       <w:r>
         <w:rPr>
           <w:rStyle w:val="Heading1Char"/>
           <w:sz w:val="32"/>
           <w:szCs w:val="32"/>
         </w:rPr>
-        <w:t>nline</w:t>
-      </w:r>
-      <w:bookmarkEnd w:id="12"/>
-    </w:p>
-    <w:p>
-      <w:pPr>
-        <w:jc w:val="both"/>
-      </w:pPr>
-      <w:r>
-        <w:rPr>
-          <w:rFonts w:hint="eastAsia"/>
-        </w:rPr>
-        <w:t>Nominal</w:t>
-      </w:r>
-      <w:r>
+        <w:t>Jumlah</w:t>
+      </w:r>
+      <w:r>
+        <w:rPr>
+          <w:rStyle w:val="Heading1Char"/>
+          <w:rFonts w:hint="eastAsia"/>
+          <w:sz w:val="32"/>
+          <w:szCs w:val="32"/>
+        </w:rPr>
         <w:t xml:space="preserve"> </w:t>
       </w:r>
       <w:r>
-        <w:rPr>
-          <w:rFonts w:hint="eastAsia"/>
-        </w:rPr>
-        <w:t xml:space="preserve">(Rp) pembayaran </w:t>
-      </w:r>
-      <w:r>
-        <w:t xml:space="preserve">pajak yang dikumpulkan dari kendaraan yang membayar pajak </w:t>
-      </w:r>
-      <w:r>
-        <w:rPr>
-          <w:rFonts w:hint="eastAsia"/>
-        </w:rPr>
-        <w:t>secara</w:t>
-      </w:r>
-      <w:r>
-        <w:t xml:space="preserve"> online</w:t>
-      </w:r>
-      <w:r>
-        <w:rPr>
-          <w:rFonts w:hint="eastAsia"/>
-        </w:rPr>
-        <w:t xml:space="preserve"> dalam bentuk angka</w:t>
-      </w:r>
-      <w:r>
-        <w:t>.</w:t>
-      </w:r>
-    </w:p>
-    <w:p>
-      <w:pPr>
-        <w:pStyle w:val="Heading2"/>
         <w:rPr>
           <w:rStyle w:val="Heading1Char"/>
           <w:sz w:val="32"/>
           <w:szCs w:val="32"/>
         </w:rPr>
-      </w:pPr>
-      <w:bookmarkStart w:id="13" w:name="_Toc174213605"/>
+        <w:t xml:space="preserve">Pembayaran </w:t>
+      </w:r>
+      <w:r>
+        <w:rPr>
+          <w:rStyle w:val="Heading1Char"/>
+          <w:rFonts w:hint="eastAsia"/>
+          <w:sz w:val="32"/>
+          <w:szCs w:val="32"/>
+        </w:rPr>
+        <w:t>O</w:t>
+      </w:r>
       <w:r>
         <w:rPr>
           <w:rStyle w:val="Heading1Char"/>
           <w:sz w:val="32"/>
           <w:szCs w:val="32"/>
         </w:rPr>
-        <w:t>Jumlah</w:t>
-      </w:r>
+        <w:t>nline</w:t>
+      </w:r>
+      <w:bookmarkEnd w:id="12"/>
+    </w:p>
+    <w:p>
+      <w:pPr>
+        <w:jc w:val="both"/>
+      </w:pPr>
+      <w:r>
+        <w:rPr>
+          <w:rFonts w:hint="eastAsia"/>
+        </w:rPr>
+        <w:t xml:space="preserve">Jumlah </w:t>
+      </w:r>
+      <w:r>
+        <w:t xml:space="preserve">kendaraan yang membayar pajak </w:t>
+      </w:r>
+      <w:r>
+        <w:rPr>
+          <w:rFonts w:hint="eastAsia"/>
+        </w:rPr>
+        <w:t>secara</w:t>
+      </w:r>
+      <w:r>
+        <w:t xml:space="preserve"> online dalam bentuk angka.</w:t>
+      </w:r>
+    </w:p>
+    <w:p>
+      <w:pPr>
+        <w:pStyle w:val="Heading2"/>
+      </w:pPr>
+      <w:bookmarkStart w:id="13" w:name="_Toc175363372"/>
       <w:r>
         <w:rPr>
           <w:rStyle w:val="Heading1Char"/>
@@ -5136,7 +6041,17 @@
           <w:sz w:val="32"/>
           <w:szCs w:val="32"/>
         </w:rPr>
-        <w:t xml:space="preserve"> O</w:t>
+        <w:lastRenderedPageBreak/>
+        <w:t>Nominal</w:t>
+      </w:r>
+      <w:r>
+        <w:rPr>
+          <w:rStyle w:val="Heading1Char"/>
+          <w:rFonts w:hint="eastAsia"/>
+          <w:sz w:val="32"/>
+          <w:szCs w:val="32"/>
+        </w:rPr>
+        <w:t xml:space="preserve"> </w:t>
       </w:r>
       <w:r>
         <w:rPr>
@@ -5144,139 +6059,103 @@
           <w:sz w:val="32"/>
           <w:szCs w:val="32"/>
         </w:rPr>
-        <w:t>ffline</w:t>
-      </w:r>
-      <w:bookmarkEnd w:id="13"/>
-    </w:p>
-    <w:p>
-      <w:pPr>
-        <w:jc w:val="both"/>
-      </w:pPr>
-      <w:r>
-        <w:rPr>
-          <w:rFonts w:hint="eastAsia"/>
-        </w:rPr>
-        <w:t xml:space="preserve">Jumlah </w:t>
-      </w:r>
-      <w:r>
-        <w:t xml:space="preserve">kendaraan yang membayar pajak </w:t>
-      </w:r>
-      <w:r>
-        <w:rPr>
-          <w:rFonts w:hint="eastAsia"/>
-        </w:rPr>
-        <w:t>secara</w:t>
-      </w:r>
-      <w:r>
-        <w:t xml:space="preserve"> </w:t>
-      </w:r>
-      <w:r>
-        <w:rPr>
-          <w:rFonts w:hint="eastAsia"/>
-        </w:rPr>
-        <w:t>offline</w:t>
-      </w:r>
-      <w:r>
-        <w:t xml:space="preserve"> dalam bentuk angka.</w:t>
-      </w:r>
-    </w:p>
-    <w:p>
-      <w:pPr>
-        <w:pStyle w:val="Heading2"/>
-      </w:pPr>
-      <w:bookmarkStart w:id="14" w:name="_Toc174213606"/>
+        <w:t xml:space="preserve">Pembayaran </w:t>
+      </w:r>
+      <w:r>
+        <w:rPr>
+          <w:rStyle w:val="Heading1Char"/>
+          <w:rFonts w:hint="eastAsia"/>
+          <w:sz w:val="32"/>
+          <w:szCs w:val="32"/>
+        </w:rPr>
+        <w:t>O</w:t>
+      </w:r>
       <w:r>
         <w:rPr>
           <w:rStyle w:val="Heading1Char"/>
           <w:sz w:val="32"/>
           <w:szCs w:val="32"/>
         </w:rPr>
-        <w:t>N</w:t>
-      </w:r>
-      <w:r>
+        <w:t>nline</w:t>
+      </w:r>
+      <w:bookmarkEnd w:id="13"/>
+    </w:p>
+    <w:p>
+      <w:pPr>
+        <w:jc w:val="both"/>
+      </w:pPr>
+      <w:r>
+        <w:rPr>
+          <w:rFonts w:hint="eastAsia"/>
+        </w:rPr>
+        <w:t>Nominal</w:t>
+      </w:r>
+      <w:r>
+        <w:t xml:space="preserve"> </w:t>
+      </w:r>
+      <w:r>
+        <w:rPr>
+          <w:rFonts w:hint="eastAsia"/>
+        </w:rPr>
+        <w:t xml:space="preserve">(Rp) pembayaran </w:t>
+      </w:r>
+      <w:r>
+        <w:t xml:space="preserve">pajak yang dikumpulkan dari kendaraan yang membayar pajak </w:t>
+      </w:r>
+      <w:r>
+        <w:rPr>
+          <w:rFonts w:hint="eastAsia"/>
+        </w:rPr>
+        <w:t>secara</w:t>
+      </w:r>
+      <w:r>
+        <w:t xml:space="preserve"> online</w:t>
+      </w:r>
+      <w:r>
+        <w:rPr>
+          <w:rFonts w:hint="eastAsia"/>
+        </w:rPr>
+        <w:t xml:space="preserve"> dalam bentuk angka</w:t>
+      </w:r>
+      <w:r>
+        <w:t>.</w:t>
+      </w:r>
+    </w:p>
+    <w:p>
+      <w:pPr>
+        <w:pStyle w:val="Heading2"/>
         <w:rPr>
           <w:rStyle w:val="Heading1Char"/>
           <w:sz w:val="32"/>
           <w:szCs w:val="32"/>
         </w:rPr>
-        <w:t>ilai</w:t>
-      </w:r>
-      <w:r>
-        <w:rPr>
-          <w:rStyle w:val="Heading1Char"/>
-          <w:rFonts w:hint="eastAsia"/>
-          <w:sz w:val="32"/>
-          <w:szCs w:val="32"/>
-        </w:rPr>
-        <w:t xml:space="preserve"> O</w:t>
-      </w:r>
+      </w:pPr>
+      <w:bookmarkStart w:id="14" w:name="_Toc175363373"/>
       <w:r>
         <w:rPr>
           <w:rStyle w:val="Heading1Char"/>
           <w:sz w:val="32"/>
           <w:szCs w:val="32"/>
         </w:rPr>
-        <w:t>ffline</w:t>
-      </w:r>
-      <w:bookmarkEnd w:id="14"/>
-    </w:p>
-    <w:p>
-      <w:pPr>
-        <w:jc w:val="both"/>
-      </w:pPr>
-      <w:r>
-        <w:rPr>
-          <w:rFonts w:hint="eastAsia"/>
-        </w:rPr>
-        <w:t>Nominal</w:t>
-      </w:r>
-      <w:r>
+        <w:t>Jumlah</w:t>
+      </w:r>
+      <w:r>
+        <w:rPr>
+          <w:rStyle w:val="Heading1Char"/>
+          <w:rFonts w:hint="eastAsia"/>
+          <w:sz w:val="32"/>
+          <w:szCs w:val="32"/>
+        </w:rPr>
         <w:t xml:space="preserve"> </w:t>
       </w:r>
       <w:r>
-        <w:rPr>
-          <w:rFonts w:hint="eastAsia"/>
-        </w:rPr>
-        <w:t xml:space="preserve">(Rp) pembayaran </w:t>
-      </w:r>
-      <w:r>
-        <w:t xml:space="preserve">pajak yang dikumpulkan dari kendaraan yang membayar pajak </w:t>
-      </w:r>
-      <w:r>
-        <w:rPr>
-          <w:rFonts w:hint="eastAsia"/>
-        </w:rPr>
-        <w:t>secara</w:t>
-      </w:r>
-      <w:r>
-        <w:t xml:space="preserve"> </w:t>
-      </w:r>
-      <w:r>
-        <w:rPr>
-          <w:rFonts w:hint="eastAsia"/>
-        </w:rPr>
-        <w:t>offline</w:t>
-      </w:r>
-      <w:r>
-        <w:rPr>
-          <w:rFonts w:hint="eastAsia"/>
-        </w:rPr>
-        <w:t xml:space="preserve"> dalam bentuk angka</w:t>
-      </w:r>
-      <w:r>
-        <w:t>.</w:t>
-      </w:r>
-    </w:p>
-    <w:p>
-      <w:pPr>
-        <w:pStyle w:val="Heading2"/>
         <w:rPr>
           <w:rStyle w:val="Heading1Char"/>
           <w:sz w:val="32"/>
           <w:szCs w:val="32"/>
         </w:rPr>
-      </w:pPr>
-      <w:bookmarkStart w:id="15" w:name="_Toc174213607"/>
+        <w:t xml:space="preserve">Pembayaran </w:t>
+      </w:r>
       <w:r>
         <w:rPr>
           <w:rStyle w:val="Heading1Char"/>
@@ -5284,16 +6163,7 @@
           <w:sz w:val="32"/>
           <w:szCs w:val="32"/>
         </w:rPr>
-        <w:t>Nominal</w:t>
-      </w:r>
-      <w:r>
-        <w:rPr>
-          <w:rStyle w:val="Heading1Char"/>
-          <w:rFonts w:hint="eastAsia"/>
-          <w:sz w:val="32"/>
-          <w:szCs w:val="32"/>
-        </w:rPr>
-        <w:t xml:space="preserve"> K</w:t>
+        <w:t>O</w:t>
       </w:r>
       <w:r>
         <w:rPr>
@@ -5301,33 +6171,54 @@
           <w:sz w:val="32"/>
           <w:szCs w:val="32"/>
         </w:rPr>
-        <w:t>endaraan</w:t>
-      </w:r>
-      <w:r>
-        <w:rPr>
-          <w:rStyle w:val="Heading1Char"/>
-          <w:rFonts w:hint="eastAsia"/>
-          <w:sz w:val="32"/>
-          <w:szCs w:val="32"/>
-        </w:rPr>
-        <w:t xml:space="preserve"> T</w:t>
-      </w:r>
+        <w:t>ffline</w:t>
+      </w:r>
+      <w:bookmarkEnd w:id="14"/>
+    </w:p>
+    <w:p>
+      <w:pPr>
+        <w:jc w:val="both"/>
+      </w:pPr>
+      <w:r>
+        <w:rPr>
+          <w:rFonts w:hint="eastAsia"/>
+        </w:rPr>
+        <w:t xml:space="preserve">Jumlah </w:t>
+      </w:r>
+      <w:r>
+        <w:t xml:space="preserve">kendaraan yang membayar pajak </w:t>
+      </w:r>
+      <w:r>
+        <w:rPr>
+          <w:rFonts w:hint="eastAsia"/>
+        </w:rPr>
+        <w:t>secara</w:t>
+      </w:r>
+      <w:r>
+        <w:t xml:space="preserve"> </w:t>
+      </w:r>
+      <w:r>
+        <w:rPr>
+          <w:rFonts w:hint="eastAsia"/>
+        </w:rPr>
+        <w:t>offline</w:t>
+      </w:r>
+      <w:r>
+        <w:t xml:space="preserve"> dalam bentuk angka.</w:t>
+      </w:r>
+    </w:p>
+    <w:p>
+      <w:pPr>
+        <w:pStyle w:val="Heading2"/>
+      </w:pPr>
+      <w:bookmarkStart w:id="15" w:name="_Toc175363374"/>
       <w:r>
         <w:rPr>
           <w:rStyle w:val="Heading1Char"/>
           <w:sz w:val="32"/>
           <w:szCs w:val="32"/>
         </w:rPr>
-        <w:t>idak</w:t>
-      </w:r>
-      <w:r>
-        <w:rPr>
-          <w:rStyle w:val="Heading1Char"/>
-          <w:rFonts w:hint="eastAsia"/>
-          <w:sz w:val="32"/>
-          <w:szCs w:val="32"/>
-        </w:rPr>
-        <w:t xml:space="preserve"> B</w:t>
+        <w:t>N</w:t>
       </w:r>
       <w:r>
         <w:rPr>
@@ -5335,16 +6226,7 @@
           <w:sz w:val="32"/>
           <w:szCs w:val="32"/>
         </w:rPr>
-        <w:t>ayar</w:t>
-      </w:r>
-      <w:r>
-        <w:rPr>
-          <w:rStyle w:val="Heading1Char"/>
-          <w:rFonts w:hint="eastAsia"/>
-          <w:sz w:val="32"/>
-          <w:szCs w:val="32"/>
-        </w:rPr>
-        <w:t xml:space="preserve"> </w:t>
+        <w:t>ilai</w:t>
       </w:r>
       <w:r>
         <w:rPr>
@@ -5352,16 +6234,7 @@
           <w:sz w:val="32"/>
           <w:szCs w:val="32"/>
         </w:rPr>
-        <w:t>1</w:t>
-      </w:r>
-      <w:r>
-        <w:rPr>
-          <w:rStyle w:val="Heading1Char"/>
-          <w:rFonts w:hint="eastAsia"/>
-          <w:sz w:val="32"/>
-          <w:szCs w:val="32"/>
-        </w:rPr>
-        <w:t xml:space="preserve"> T</w:t>
+        <w:t xml:space="preserve"> </w:t>
       </w:r>
       <w:r>
         <w:rPr>
@@ -5369,56 +6242,92 @@
           <w:sz w:val="32"/>
           <w:szCs w:val="32"/>
         </w:rPr>
-        <w:t>ahun</w:t>
-      </w:r>
-      <w:bookmarkEnd w:id="15"/>
-    </w:p>
-    <w:p>
-      <w:pPr>
-        <w:jc w:val="both"/>
-      </w:pPr>
-      <w:r>
-        <w:rPr>
-          <w:rFonts w:hint="eastAsia"/>
-        </w:rPr>
-        <w:t>Nominal (Rp)</w:t>
-      </w:r>
-      <w:r>
-        <w:t xml:space="preserve"> pajak yang tidak terkumpul dari kendaraan yang tidak membayar pajak tahun berjalan dalam bentuk angka</w:t>
-      </w:r>
-      <w:r>
-        <w:rPr>
-          <w:rFonts w:hint="eastAsia"/>
-        </w:rPr>
-        <w:t>.</w:t>
-      </w:r>
-    </w:p>
-    <w:p>
-      <w:pPr>
-        <w:pStyle w:val="Heading2"/>
+        <w:t>Pembayaran</w:t>
+      </w:r>
+      <w:r>
+        <w:rPr>
+          <w:rStyle w:val="Heading1Char"/>
+          <w:rFonts w:hint="eastAsia"/>
+          <w:sz w:val="32"/>
+          <w:szCs w:val="32"/>
+        </w:rPr>
+        <w:t xml:space="preserve"> O</w:t>
+      </w:r>
+      <w:r>
         <w:rPr>
           <w:rStyle w:val="Heading1Char"/>
           <w:sz w:val="32"/>
           <w:szCs w:val="32"/>
         </w:rPr>
-      </w:pPr>
-      <w:bookmarkStart w:id="16" w:name="_Toc174213608"/>
-      <w:r>
-        <w:rPr>
-          <w:rStyle w:val="Heading1Char"/>
-          <w:rFonts w:hint="eastAsia"/>
-          <w:sz w:val="32"/>
-          <w:szCs w:val="32"/>
-        </w:rPr>
-        <w:t>J</w:t>
-      </w:r>
-      <w:r>
+        <w:t>ffline</w:t>
+      </w:r>
+      <w:bookmarkEnd w:id="15"/>
+    </w:p>
+    <w:p>
+      <w:pPr>
+        <w:jc w:val="both"/>
+      </w:pPr>
+      <w:r>
+        <w:rPr>
+          <w:rFonts w:hint="eastAsia"/>
+        </w:rPr>
+        <w:t>Nominal</w:t>
+      </w:r>
+      <w:r>
+        <w:t xml:space="preserve"> </w:t>
+      </w:r>
+      <w:r>
+        <w:rPr>
+          <w:rFonts w:hint="eastAsia"/>
+        </w:rPr>
+        <w:t xml:space="preserve">(Rp) pembayaran </w:t>
+      </w:r>
+      <w:r>
+        <w:t xml:space="preserve">pajak yang dikumpulkan dari kendaraan yang membayar pajak </w:t>
+      </w:r>
+      <w:r>
+        <w:rPr>
+          <w:rFonts w:hint="eastAsia"/>
+        </w:rPr>
+        <w:t>secara</w:t>
+      </w:r>
+      <w:r>
+        <w:t xml:space="preserve"> </w:t>
+      </w:r>
+      <w:r>
+        <w:rPr>
+          <w:rFonts w:hint="eastAsia"/>
+        </w:rPr>
+        <w:t>offline</w:t>
+      </w:r>
+      <w:r>
+        <w:rPr>
+          <w:rFonts w:hint="eastAsia"/>
+        </w:rPr>
+        <w:t xml:space="preserve"> dalam bentuk angka</w:t>
+      </w:r>
+      <w:r>
+        <w:t>.</w:t>
+      </w:r>
+    </w:p>
+    <w:p>
+      <w:pPr>
+        <w:pStyle w:val="Heading2"/>
         <w:rPr>
           <w:rStyle w:val="Heading1Char"/>
           <w:sz w:val="32"/>
           <w:szCs w:val="32"/>
         </w:rPr>
-        <w:t>umlah</w:t>
+      </w:pPr>
+      <w:bookmarkStart w:id="16" w:name="_Toc175363375"/>
+      <w:r>
+        <w:rPr>
+          <w:rStyle w:val="Heading1Char"/>
+          <w:rFonts w:hint="eastAsia"/>
+          <w:sz w:val="32"/>
+          <w:szCs w:val="32"/>
+        </w:rPr>
+        <w:t>Nominal</w:t>
       </w:r>
       <w:r>
         <w:rPr>
@@ -5444,7 +6353,7 @@
           <w:sz w:val="32"/>
           <w:szCs w:val="32"/>
         </w:rPr>
-        <w:t xml:space="preserve"> T</w:t>
+        <w:t xml:space="preserve"> </w:t>
       </w:r>
       <w:r>
         <w:rPr>
@@ -5452,7 +6361,7 @@
           <w:sz w:val="32"/>
           <w:szCs w:val="32"/>
         </w:rPr>
-        <w:t>idak</w:t>
+        <w:t>Menunggak</w:t>
       </w:r>
       <w:r>
         <w:rPr>
@@ -5461,7 +6370,7 @@
           <w:sz w:val="32"/>
           <w:szCs w:val="32"/>
         </w:rPr>
-        <w:t xml:space="preserve"> B</w:t>
+        <w:t xml:space="preserve"> </w:t>
       </w:r>
       <w:r>
         <w:rPr>
@@ -5469,7 +6378,7 @@
           <w:sz w:val="32"/>
           <w:szCs w:val="32"/>
         </w:rPr>
-        <w:t>ayar</w:t>
+        <w:t>1</w:t>
       </w:r>
       <w:r>
         <w:rPr>
@@ -5478,7 +6387,7 @@
           <w:sz w:val="32"/>
           <w:szCs w:val="32"/>
         </w:rPr>
-        <w:t xml:space="preserve"> </w:t>
+        <w:t xml:space="preserve"> T</w:t>
       </w:r>
       <w:r>
         <w:rPr>
@@ -5486,57 +6395,57 @@
           <w:sz w:val="32"/>
           <w:szCs w:val="32"/>
         </w:rPr>
-        <w:t>5</w:t>
-      </w:r>
-      <w:r>
-        <w:rPr>
-          <w:rStyle w:val="Heading1Char"/>
-          <w:rFonts w:hint="eastAsia"/>
-          <w:sz w:val="32"/>
-          <w:szCs w:val="32"/>
-        </w:rPr>
-        <w:t xml:space="preserve"> T</w:t>
-      </w:r>
-      <w:r>
+        <w:t>ahun</w:t>
+      </w:r>
+      <w:bookmarkEnd w:id="16"/>
+    </w:p>
+    <w:p>
+      <w:pPr>
+        <w:jc w:val="both"/>
+      </w:pPr>
+      <w:r>
+        <w:rPr>
+          <w:rFonts w:hint="eastAsia"/>
+        </w:rPr>
+        <w:t>Nominal (Rp)</w:t>
+      </w:r>
+      <w:r>
+        <w:t xml:space="preserve"> pajak yang tidak terkumpul dari kendaraan yang tidak membayar pajak tahun berjalan dalam bentuk angka</w:t>
+      </w:r>
+      <w:r>
+        <w:rPr>
+          <w:rFonts w:hint="eastAsia"/>
+        </w:rPr>
+        <w:t>.</w:t>
+      </w:r>
+    </w:p>
+    <w:p>
+      <w:pPr>
+        <w:pStyle w:val="Heading2"/>
         <w:rPr>
           <w:rStyle w:val="Heading1Char"/>
           <w:sz w:val="32"/>
           <w:szCs w:val="32"/>
         </w:rPr>
-        <w:t>ahun</w:t>
-      </w:r>
-      <w:bookmarkEnd w:id="16"/>
-    </w:p>
-    <w:p>
-      <w:pPr>
-        <w:jc w:val="both"/>
-      </w:pPr>
-      <w:r>
-        <w:rPr>
-          <w:rFonts w:hint="eastAsia"/>
-        </w:rPr>
-        <w:t xml:space="preserve">Jumlah </w:t>
-      </w:r>
-      <w:r>
-        <w:t>kendaraan yang tidak membayar pajak selama 5 tahun berturut-turut dalam bentuk angka</w:t>
-      </w:r>
-      <w:r>
-        <w:rPr>
-          <w:rFonts w:hint="eastAsia"/>
-        </w:rPr>
-        <w:t>.</w:t>
-      </w:r>
-    </w:p>
-    <w:p>
-      <w:pPr>
-        <w:pStyle w:val="Heading2"/>
+      </w:pPr>
+      <w:bookmarkStart w:id="17" w:name="_Toc175363376"/>
+      <w:r>
+        <w:rPr>
+          <w:rStyle w:val="Heading1Char"/>
+          <w:rFonts w:hint="eastAsia"/>
+          <w:sz w:val="32"/>
+          <w:szCs w:val="32"/>
+        </w:rPr>
+        <w:t>J</w:t>
+      </w:r>
+      <w:r>
         <w:rPr>
           <w:rStyle w:val="Heading1Char"/>
           <w:sz w:val="32"/>
           <w:szCs w:val="32"/>
         </w:rPr>
-      </w:pPr>
-      <w:bookmarkStart w:id="17" w:name="_Toc174213609"/>
+        <w:t>umlah</w:t>
+      </w:r>
       <w:r>
         <w:rPr>
           <w:rStyle w:val="Heading1Char"/>
@@ -5544,16 +6453,7 @@
           <w:sz w:val="32"/>
           <w:szCs w:val="32"/>
         </w:rPr>
-        <w:t xml:space="preserve">Nominal </w:t>
-      </w:r>
-      <w:r>
-        <w:rPr>
-          <w:rStyle w:val="Heading1Char"/>
-          <w:rFonts w:hint="eastAsia"/>
-          <w:sz w:val="32"/>
-          <w:szCs w:val="32"/>
-        </w:rPr>
-        <w:t>K</w:t>
+        <w:t xml:space="preserve"> K</w:t>
       </w:r>
       <w:r>
         <w:rPr>
@@ -5570,7 +6470,7 @@
           <w:sz w:val="32"/>
           <w:szCs w:val="32"/>
         </w:rPr>
-        <w:t xml:space="preserve"> T</w:t>
+        <w:t xml:space="preserve"> </w:t>
       </w:r>
       <w:r>
         <w:rPr>
@@ -5578,7 +6478,7 @@
           <w:sz w:val="32"/>
           <w:szCs w:val="32"/>
         </w:rPr>
-        <w:t>idak</w:t>
+        <w:t>Menunggak</w:t>
       </w:r>
       <w:r>
         <w:rPr>
@@ -5587,7 +6487,7 @@
           <w:sz w:val="32"/>
           <w:szCs w:val="32"/>
         </w:rPr>
-        <w:t xml:space="preserve"> B</w:t>
+        <w:t xml:space="preserve"> </w:t>
       </w:r>
       <w:r>
         <w:rPr>
@@ -5595,7 +6495,7 @@
           <w:sz w:val="32"/>
           <w:szCs w:val="32"/>
         </w:rPr>
-        <w:t>ayar</w:t>
+        <w:t>5</w:t>
       </w:r>
       <w:r>
         <w:rPr>
@@ -5604,7 +6504,7 @@
           <w:sz w:val="32"/>
           <w:szCs w:val="32"/>
         </w:rPr>
-        <w:t xml:space="preserve"> </w:t>
+        <w:t xml:space="preserve"> T</w:t>
       </w:r>
       <w:r>
         <w:rPr>
@@ -5612,54 +6512,66 @@
           <w:sz w:val="32"/>
           <w:szCs w:val="32"/>
         </w:rPr>
-        <w:t>5</w:t>
-      </w:r>
-      <w:r>
-        <w:rPr>
-          <w:rStyle w:val="Heading1Char"/>
-          <w:rFonts w:hint="eastAsia"/>
-          <w:sz w:val="32"/>
-          <w:szCs w:val="32"/>
-        </w:rPr>
-        <w:t xml:space="preserve"> T</w:t>
-      </w:r>
-      <w:r>
+        <w:t>ahun</w:t>
+      </w:r>
+      <w:bookmarkEnd w:id="17"/>
+    </w:p>
+    <w:p>
+      <w:pPr>
+        <w:jc w:val="both"/>
+      </w:pPr>
+      <w:r>
+        <w:rPr>
+          <w:rFonts w:hint="eastAsia"/>
+        </w:rPr>
+        <w:t xml:space="preserve">Jumlah </w:t>
+      </w:r>
+      <w:r>
+        <w:t>kendaraan yang tidak membayar pajak selama 5 tahun berturut-turut dalam bentuk angka</w:t>
+      </w:r>
+      <w:r>
+        <w:rPr>
+          <w:rFonts w:hint="eastAsia"/>
+        </w:rPr>
+        <w:t>.</w:t>
+      </w:r>
+    </w:p>
+    <w:p>
+      <w:pPr>
+        <w:pStyle w:val="Heading2"/>
         <w:rPr>
           <w:rStyle w:val="Heading1Char"/>
           <w:sz w:val="32"/>
           <w:szCs w:val="32"/>
         </w:rPr>
-        <w:t>ahun</w:t>
-      </w:r>
-      <w:bookmarkEnd w:id="17"/>
-    </w:p>
-    <w:p>
-      <w:pPr>
-        <w:jc w:val="both"/>
-      </w:pPr>
-      <w:r>
-        <w:rPr>
-          <w:rFonts w:hint="eastAsia"/>
-        </w:rPr>
-        <w:t>Nominal (Rp)</w:t>
-      </w:r>
-      <w:r>
-        <w:t xml:space="preserve"> pajak yang tidak terkumpul </w:t>
-      </w:r>
-      <w:r>
-        <w:t>dari kendaraan yang tidak membayar pajak selama 5 tahun berturut-turut dalam bentuk angka.</w:t>
-      </w:r>
-    </w:p>
-    <w:p>
-      <w:pPr>
-        <w:pStyle w:val="Heading2"/>
+      </w:pPr>
+      <w:bookmarkStart w:id="18" w:name="_Toc175363377"/>
+      <w:r>
+        <w:rPr>
+          <w:rStyle w:val="Heading1Char"/>
+          <w:rFonts w:hint="eastAsia"/>
+          <w:sz w:val="32"/>
+          <w:szCs w:val="32"/>
+        </w:rPr>
+        <w:t xml:space="preserve">Nominal </w:t>
+      </w:r>
+      <w:r>
+        <w:rPr>
+          <w:rStyle w:val="Heading1Char"/>
+          <w:rFonts w:hint="eastAsia"/>
+          <w:sz w:val="32"/>
+          <w:szCs w:val="32"/>
+        </w:rPr>
+        <w:t>K</w:t>
+      </w:r>
+      <w:r>
         <w:rPr>
           <w:rStyle w:val="Heading1Char"/>
           <w:sz w:val="32"/>
           <w:szCs w:val="32"/>
         </w:rPr>
-      </w:pPr>
-      <w:bookmarkStart w:id="18" w:name="_Toc174213610"/>
+        <w:t>endaraan</w:t>
+      </w:r>
       <w:r>
         <w:rPr>
           <w:rStyle w:val="Heading1Char"/>
@@ -5667,7 +6579,7 @@
           <w:sz w:val="32"/>
           <w:szCs w:val="32"/>
         </w:rPr>
-        <w:t>J</w:t>
+        <w:t xml:space="preserve"> </w:t>
       </w:r>
       <w:r>
         <w:rPr>
@@ -5675,7 +6587,7 @@
           <w:sz w:val="32"/>
           <w:szCs w:val="32"/>
         </w:rPr>
-        <w:t>umlah</w:t>
+        <w:t>Menunggak</w:t>
       </w:r>
       <w:r>
         <w:rPr>
@@ -5684,7 +6596,7 @@
           <w:sz w:val="32"/>
           <w:szCs w:val="32"/>
         </w:rPr>
-        <w:t xml:space="preserve"> K</w:t>
+        <w:t xml:space="preserve"> </w:t>
       </w:r>
       <w:r>
         <w:rPr>
@@ -5692,7 +6604,7 @@
           <w:sz w:val="32"/>
           <w:szCs w:val="32"/>
         </w:rPr>
-        <w:t>endaraan</w:t>
+        <w:t>5</w:t>
       </w:r>
       <w:r>
         <w:rPr>
@@ -5709,25 +6621,37 @@
           <w:sz w:val="32"/>
           <w:szCs w:val="32"/>
         </w:rPr>
-        <w:t>idak</w:t>
-      </w:r>
-      <w:r>
-        <w:rPr>
-          <w:rStyle w:val="Heading1Char"/>
-          <w:rFonts w:hint="eastAsia"/>
-          <w:sz w:val="32"/>
-          <w:szCs w:val="32"/>
-        </w:rPr>
-        <w:t xml:space="preserve"> B</w:t>
-      </w:r>
-      <w:r>
+        <w:t>ahun</w:t>
+      </w:r>
+      <w:bookmarkEnd w:id="18"/>
+    </w:p>
+    <w:p>
+      <w:pPr>
+        <w:jc w:val="both"/>
+      </w:pPr>
+      <w:r>
+        <w:rPr>
+          <w:rFonts w:hint="eastAsia"/>
+        </w:rPr>
+        <w:t>Nominal (Rp)</w:t>
+      </w:r>
+      <w:r>
+        <w:t xml:space="preserve"> pajak yang tidak terkumpul </w:t>
+      </w:r>
+      <w:r>
+        <w:t>dari kendaraan yang tidak membayar pajak selama 5 tahun berturut-turut dalam bentuk angka.</w:t>
+      </w:r>
+    </w:p>
+    <w:p>
+      <w:pPr>
+        <w:pStyle w:val="Heading2"/>
         <w:rPr>
           <w:rStyle w:val="Heading1Char"/>
           <w:sz w:val="32"/>
           <w:szCs w:val="32"/>
         </w:rPr>
-        <w:t>ayar</w:t>
-      </w:r>
+      </w:pPr>
+      <w:bookmarkStart w:id="19" w:name="_Toc175363378"/>
       <w:r>
         <w:rPr>
           <w:rStyle w:val="Heading1Char"/>
@@ -5735,25 +6659,7 @@
           <w:sz w:val="32"/>
           <w:szCs w:val="32"/>
         </w:rPr>
-        <w:t xml:space="preserve"> </w:t>
-      </w:r>
-      <w:r>
-        <w:rPr>
-          <w:rStyle w:val="Heading1Char"/>
-          <w:rFonts w:hint="eastAsia"/>
-          <w:sz w:val="32"/>
-          <w:szCs w:val="32"/>
-        </w:rPr>
-        <w:t>7</w:t>
-      </w:r>
-      <w:r>
-        <w:rPr>
-          <w:rStyle w:val="Heading1Char"/>
-          <w:rFonts w:hint="eastAsia"/>
-          <w:sz w:val="32"/>
-          <w:szCs w:val="32"/>
-        </w:rPr>
-        <w:t xml:space="preserve"> T</w:t>
+        <w:t>J</w:t>
       </w:r>
       <w:r>
         <w:rPr>
@@ -5761,49 +6667,25 @@
           <w:sz w:val="32"/>
           <w:szCs w:val="32"/>
         </w:rPr>
-        <w:t>ahun</w:t>
-      </w:r>
-      <w:bookmarkEnd w:id="18"/>
-    </w:p>
-    <w:p>
-      <w:pPr>
-        <w:jc w:val="both"/>
-      </w:pPr>
-      <w:r>
-        <w:rPr>
-          <w:rFonts w:hint="eastAsia"/>
-        </w:rPr>
-        <w:t xml:space="preserve">Jumlah </w:t>
-      </w:r>
-      <w:r>
-        <w:t xml:space="preserve">kendaraan yang tidak membayar pajak selama </w:t>
-      </w:r>
-      <w:r>
-        <w:rPr>
-          <w:rFonts w:hint="eastAsia"/>
-        </w:rPr>
-        <w:t>7</w:t>
-      </w:r>
-      <w:r>
-        <w:t xml:space="preserve"> tahun berturut-turut dalam bentuk angka</w:t>
-      </w:r>
-      <w:r>
-        <w:rPr>
-          <w:rFonts w:hint="eastAsia"/>
-        </w:rPr>
-        <w:t>.</w:t>
-      </w:r>
-    </w:p>
-    <w:p>
-      <w:pPr>
-        <w:pStyle w:val="Heading2"/>
+        <w:t>umlah</w:t>
+      </w:r>
+      <w:r>
+        <w:rPr>
+          <w:rStyle w:val="Heading1Char"/>
+          <w:rFonts w:hint="eastAsia"/>
+          <w:sz w:val="32"/>
+          <w:szCs w:val="32"/>
+        </w:rPr>
+        <w:t xml:space="preserve"> K</w:t>
+      </w:r>
+      <w:r>
         <w:rPr>
           <w:rStyle w:val="Heading1Char"/>
           <w:sz w:val="32"/>
           <w:szCs w:val="32"/>
         </w:rPr>
-      </w:pPr>
-      <w:bookmarkStart w:id="19" w:name="_Toc174213611"/>
+        <w:t>endaraan</w:t>
+      </w:r>
       <w:r>
         <w:rPr>
           <w:rStyle w:val="Heading1Char"/>
@@ -5811,16 +6693,7 @@
           <w:sz w:val="32"/>
           <w:szCs w:val="32"/>
         </w:rPr>
-        <w:t xml:space="preserve">Nominal </w:t>
-      </w:r>
-      <w:r>
-        <w:rPr>
-          <w:rStyle w:val="Heading1Char"/>
-          <w:rFonts w:hint="eastAsia"/>
-          <w:sz w:val="32"/>
-          <w:szCs w:val="32"/>
-        </w:rPr>
-        <w:t>K</w:t>
+        <w:t xml:space="preserve"> </w:t>
       </w:r>
       <w:r>
         <w:rPr>
@@ -5828,7 +6701,25 @@
           <w:sz w:val="32"/>
           <w:szCs w:val="32"/>
         </w:rPr>
-        <w:t>endaraan</w:t>
+        <w:t>Menunggak</w:t>
+      </w:r>
+      <w:r>
+        <w:rPr>
+          <w:rStyle w:val="Heading1Char"/>
+          <w:rFonts w:hint="eastAsia"/>
+          <w:sz w:val="32"/>
+          <w:szCs w:val="32"/>
+        </w:rPr>
+        <w:t xml:space="preserve"> </w:t>
+      </w:r>
+      <w:r>
+        <w:rPr>
+          <w:rStyle w:val="Heading1Char"/>
+          <w:rFonts w:hint="eastAsia"/>
+          <w:sz w:val="32"/>
+          <w:szCs w:val="32"/>
+        </w:rPr>
+        <w:t>7</w:t>
       </w:r>
       <w:r>
         <w:rPr>
@@ -5845,25 +6736,49 @@
           <w:sz w:val="32"/>
           <w:szCs w:val="32"/>
         </w:rPr>
-        <w:t>idak</w:t>
-      </w:r>
-      <w:r>
-        <w:rPr>
-          <w:rStyle w:val="Heading1Char"/>
-          <w:rFonts w:hint="eastAsia"/>
-          <w:sz w:val="32"/>
-          <w:szCs w:val="32"/>
-        </w:rPr>
-        <w:t xml:space="preserve"> B</w:t>
-      </w:r>
-      <w:r>
+        <w:t>ahun</w:t>
+      </w:r>
+      <w:bookmarkEnd w:id="19"/>
+    </w:p>
+    <w:p>
+      <w:pPr>
+        <w:jc w:val="both"/>
+      </w:pPr>
+      <w:r>
+        <w:rPr>
+          <w:rFonts w:hint="eastAsia"/>
+        </w:rPr>
+        <w:t xml:space="preserve">Jumlah </w:t>
+      </w:r>
+      <w:r>
+        <w:t xml:space="preserve">kendaraan yang tidak membayar pajak selama </w:t>
+      </w:r>
+      <w:r>
+        <w:rPr>
+          <w:rFonts w:hint="eastAsia"/>
+        </w:rPr>
+        <w:t>7</w:t>
+      </w:r>
+      <w:r>
+        <w:t xml:space="preserve"> tahun berturut-turut dalam bentuk angka</w:t>
+      </w:r>
+      <w:r>
+        <w:rPr>
+          <w:rFonts w:hint="eastAsia"/>
+        </w:rPr>
+        <w:t>.</w:t>
+      </w:r>
+    </w:p>
+    <w:p>
+      <w:pPr>
+        <w:pStyle w:val="Heading2"/>
         <w:rPr>
           <w:rStyle w:val="Heading1Char"/>
           <w:sz w:val="32"/>
           <w:szCs w:val="32"/>
         </w:rPr>
-        <w:t>ayar</w:t>
-      </w:r>
+      </w:pPr>
+      <w:bookmarkStart w:id="20" w:name="_Toc175363379"/>
       <w:r>
         <w:rPr>
           <w:rStyle w:val="Heading1Char"/>
@@ -5871,7 +6786,16 @@
           <w:sz w:val="32"/>
           <w:szCs w:val="32"/>
         </w:rPr>
-        <w:t xml:space="preserve"> 7 T</w:t>
+        <w:t xml:space="preserve">Nominal </w:t>
+      </w:r>
+      <w:r>
+        <w:rPr>
+          <w:rStyle w:val="Heading1Char"/>
+          <w:rFonts w:hint="eastAsia"/>
+          <w:sz w:val="32"/>
+          <w:szCs w:val="32"/>
+        </w:rPr>
+        <w:t>K</w:t>
       </w:r>
       <w:r>
         <w:rPr>
@@ -5879,9 +6803,52 @@
           <w:sz w:val="32"/>
           <w:szCs w:val="32"/>
         </w:rPr>
+        <w:t>endaraan</w:t>
+      </w:r>
+      <w:r>
+        <w:rPr>
+          <w:rStyle w:val="Heading1Char"/>
+          <w:rFonts w:hint="eastAsia"/>
+          <w:sz w:val="32"/>
+          <w:szCs w:val="32"/>
+        </w:rPr>
+        <w:t xml:space="preserve"> </w:t>
+      </w:r>
+      <w:r>
+        <w:rPr>
+          <w:rStyle w:val="Heading1Char"/>
+          <w:sz w:val="32"/>
+          <w:szCs w:val="32"/>
+        </w:rPr>
+        <w:t>Menunggak</w:t>
+      </w:r>
+      <w:r>
+        <w:rPr>
+          <w:rStyle w:val="Heading1Char"/>
+          <w:rFonts w:hint="eastAsia"/>
+          <w:sz w:val="32"/>
+          <w:szCs w:val="32"/>
+        </w:rPr>
+        <w:t xml:space="preserve"> </w:t>
+      </w:r>
+      <w:r>
+        <w:rPr>
+          <w:rStyle w:val="Heading1Char"/>
+          <w:rFonts w:hint="eastAsia"/>
+          <w:sz w:val="32"/>
+          <w:szCs w:val="32"/>
+        </w:rPr>
+        <w:t>7 T</w:t>
+      </w:r>
+      <w:r>
+        <w:rPr>
+          <w:rStyle w:val="Heading1Char"/>
+          <w:sz w:val="32"/>
+          <w:szCs w:val="32"/>
+        </w:rPr>
         <w:t>ahun</w:t>
       </w:r>
-      <w:bookmarkEnd w:id="19"/>
+      <w:bookmarkEnd w:id="20"/>
     </w:p>
     <w:p>
       <w:pPr>
@@ -5910,22 +6877,21 @@
       <w:pPr>
         <w:pStyle w:val="Heading1"/>
       </w:pPr>
-      <w:bookmarkStart w:id="20" w:name="_Toc174213612"/>
-      <w:r>
-        <w:lastRenderedPageBreak/>
+      <w:bookmarkStart w:id="21" w:name="_Toc175363380"/>
+      <w:r>
         <w:t>Format Data Kendaraan Bermotor Bermasalah</w:t>
       </w:r>
-      <w:bookmarkEnd w:id="20"/>
+      <w:bookmarkEnd w:id="21"/>
     </w:p>
     <w:p>
       <w:pPr>
         <w:pStyle w:val="Heading2"/>
       </w:pPr>
-      <w:bookmarkStart w:id="21" w:name="_Toc174213613"/>
+      <w:bookmarkStart w:id="22" w:name="_Toc175363381"/>
       <w:r>
         <w:t>Contoh Data</w:t>
       </w:r>
-      <w:bookmarkEnd w:id="21"/>
+      <w:bookmarkEnd w:id="22"/>
     </w:p>
     <w:p>
       <w:r>
@@ -5971,6 +6937,7 @@
         <w:jc w:val="both"/>
       </w:pPr>
       <w:r>
+        <w:lastRenderedPageBreak/>
         <w:t>Data kendaraan bermotor bermasalah dikategorikan menjadi tiga periode yaitu 0-5 tahun, 6-10 tahun, dan lebih dari 10 tahun. Kemudian total dari data ketiga periode tersebut dihitung.</w:t>
       </w:r>
       <w:r>
@@ -5981,6 +6948,7 @@
       <w:pPr>
         <w:pStyle w:val="Heading2"/>
       </w:pPr>
+      <w:bookmarkStart w:id="23" w:name="_Toc175363382"/>
       <w:r>
         <w:rPr>
           <w:rFonts w:hint="eastAsia"/>
@@ -5990,6 +6958,7 @@
       <w:r>
         <w:t>rovinsi</w:t>
       </w:r>
+      <w:bookmarkEnd w:id="23"/>
     </w:p>
     <w:p>
       <w:pPr>
@@ -6006,6 +6975,7 @@
       <w:pPr>
         <w:pStyle w:val="Heading2"/>
       </w:pPr>
+      <w:bookmarkStart w:id="24" w:name="_Toc175363383"/>
       <w:r>
         <w:rPr>
           <w:rFonts w:hint="eastAsia"/>
@@ -6015,6 +6985,7 @@
       <w:r>
         <w:t>ulan</w:t>
       </w:r>
+      <w:bookmarkEnd w:id="24"/>
     </w:p>
     <w:p>
       <w:pPr>
@@ -6436,6 +7407,7 @@
       <w:pPr>
         <w:pStyle w:val="Heading2"/>
       </w:pPr>
+      <w:bookmarkStart w:id="25" w:name="_Toc175363384"/>
       <w:r>
         <w:rPr>
           <w:rFonts w:hint="eastAsia"/>
@@ -6445,6 +7417,7 @@
       <w:r>
         <w:t>ahun</w:t>
       </w:r>
+      <w:bookmarkEnd w:id="25"/>
     </w:p>
     <w:p>
       <w:pPr>
@@ -6473,9 +7446,11 @@
       <w:pPr>
         <w:pStyle w:val="Heading2"/>
       </w:pPr>
+      <w:bookmarkStart w:id="26" w:name="_Toc175363385"/>
       <w:r>
         <w:t>Periode</w:t>
       </w:r>
+      <w:bookmarkEnd w:id="26"/>
     </w:p>
     <w:p>
       <w:pPr>
@@ -6487,7 +7462,7 @@
           <w:szCs w:val="24"/>
         </w:rPr>
       </w:pPr>
-      <w:bookmarkStart w:id="22" w:name="_Toc174213614"/>
+      <w:bookmarkStart w:id="27" w:name="_Toc175363386"/>
       <w:r>
         <w:rPr>
           <w:rFonts w:asciiTheme="minorHAnsi" w:eastAsiaTheme="minorEastAsia" w:hAnsiTheme="minorHAnsi" w:cstheme="minorBidi"/>
@@ -6524,15 +7499,17 @@
         </w:rPr>
         <w:t xml:space="preserve"> semua data ketiga periode tersebut.</w:t>
       </w:r>
+      <w:bookmarkEnd w:id="27"/>
     </w:p>
     <w:p>
       <w:pPr>
         <w:pStyle w:val="Heading2"/>
       </w:pPr>
+      <w:bookmarkStart w:id="28" w:name="_Toc175363387"/>
       <w:r>
         <w:t>Plat Lama Sebelum Pemekaran</w:t>
       </w:r>
-      <w:bookmarkEnd w:id="22"/>
+      <w:bookmarkEnd w:id="28"/>
     </w:p>
     <w:p>
       <w:r>
@@ -6543,87 +7520,87 @@
       <w:pPr>
         <w:pStyle w:val="Heading2"/>
       </w:pPr>
-      <w:bookmarkStart w:id="23" w:name="_Toc174213615"/>
+      <w:bookmarkStart w:id="29" w:name="_Toc175363388"/>
+      <w:r>
+        <w:t>Plat Khusus Daerah</w:t>
+      </w:r>
+      <w:bookmarkEnd w:id="29"/>
+    </w:p>
+    <w:p>
+      <w:r>
+        <w:t>Jumlah kendaraan dengan plat khusus daerah.</w:t>
+      </w:r>
+    </w:p>
+    <w:p>
+      <w:pPr>
+        <w:pStyle w:val="Heading2"/>
+      </w:pPr>
+      <w:bookmarkStart w:id="30" w:name="_Toc175363389"/>
+      <w:r>
+        <w:t>Tipe Kosong</w:t>
+      </w:r>
+      <w:bookmarkEnd w:id="30"/>
+    </w:p>
+    <w:p>
+      <w:r>
+        <w:t>Jumlah kendaraan tanpa data tipe.</w:t>
+      </w:r>
+    </w:p>
+    <w:p>
+      <w:pPr>
+        <w:pStyle w:val="Heading2"/>
+      </w:pPr>
+      <w:bookmarkStart w:id="31" w:name="_Toc175363390"/>
+      <w:r>
+        <w:t>Tipe Ada Tapi Golongan Kendaraan Kosong</w:t>
+      </w:r>
+      <w:bookmarkEnd w:id="31"/>
+    </w:p>
+    <w:p>
+      <w:r>
+        <w:t>Jumlah kendaraan dengan data tipe tapi tanpa data golongan kendaraan.</w:t>
+      </w:r>
+    </w:p>
+    <w:p>
+      <w:pPr>
+        <w:pStyle w:val="Heading2"/>
+      </w:pPr>
+      <w:bookmarkStart w:id="32" w:name="_Toc175363391"/>
       <w:r>
         <w:lastRenderedPageBreak/>
-        <w:t>Plat Khusus Daerah</w:t>
-      </w:r>
-      <w:bookmarkEnd w:id="23"/>
-    </w:p>
-    <w:p>
-      <w:r>
-        <w:t>Jumlah kendaraan dengan plat khusus daerah.</w:t>
+        <w:t>Nomor Plat Ganda</w:t>
+      </w:r>
+      <w:bookmarkEnd w:id="32"/>
+    </w:p>
+    <w:p>
+      <w:r>
+        <w:t>Jumlah kendaraan dengan nomor plat ganda.</w:t>
       </w:r>
     </w:p>
     <w:p>
       <w:pPr>
         <w:pStyle w:val="Heading2"/>
       </w:pPr>
-      <w:bookmarkStart w:id="24" w:name="_Toc174213616"/>
-      <w:r>
-        <w:t>Tipe Kosong</w:t>
-      </w:r>
-      <w:bookmarkEnd w:id="24"/>
-    </w:p>
-    <w:p>
-      <w:r>
-        <w:t>Jumlah kendaraan tanpa data tipe.</w:t>
+      <w:bookmarkStart w:id="33" w:name="_Toc175363392"/>
+      <w:r>
+        <w:t>Nomor Chasis Ganda</w:t>
+      </w:r>
+      <w:bookmarkEnd w:id="33"/>
+    </w:p>
+    <w:p>
+      <w:r>
+        <w:t>Jumlah kendaraan dengan nomor chasis ganda.</w:t>
       </w:r>
     </w:p>
     <w:p>
       <w:pPr>
         <w:pStyle w:val="Heading2"/>
       </w:pPr>
-      <w:bookmarkStart w:id="25" w:name="_Toc174213617"/>
-      <w:r>
-        <w:t>Tipe Ada Tapi Golongan Kendaraan Kosong</w:t>
-      </w:r>
-      <w:bookmarkEnd w:id="25"/>
-    </w:p>
-    <w:p>
-      <w:r>
-        <w:t>Jumlah kendaraan dengan data tipe tapi tanpa data golongan kendaraan.</w:t>
-      </w:r>
-    </w:p>
-    <w:p>
-      <w:pPr>
-        <w:pStyle w:val="Heading2"/>
-      </w:pPr>
-      <w:bookmarkStart w:id="26" w:name="_Toc174213618"/>
-      <w:r>
-        <w:t>Nomor Plat Ganda</w:t>
-      </w:r>
-      <w:bookmarkEnd w:id="26"/>
-    </w:p>
-    <w:p>
-      <w:r>
-        <w:t>Jumlah kendaraan dengan nomor plat ganda.</w:t>
-      </w:r>
-    </w:p>
-    <w:p>
-      <w:pPr>
-        <w:pStyle w:val="Heading2"/>
-      </w:pPr>
-      <w:bookmarkStart w:id="27" w:name="_Toc174213619"/>
-      <w:r>
-        <w:t>Nomor Chasis Ganda</w:t>
-      </w:r>
-      <w:bookmarkEnd w:id="27"/>
-    </w:p>
-    <w:p>
-      <w:r>
-        <w:t>Jumlah kendaraan dengan nomor chasis ganda.</w:t>
-      </w:r>
-    </w:p>
-    <w:p>
-      <w:pPr>
-        <w:pStyle w:val="Heading2"/>
-      </w:pPr>
-      <w:bookmarkStart w:id="28" w:name="_Toc174213620"/>
+      <w:bookmarkStart w:id="34" w:name="_Toc175363393"/>
       <w:r>
         <w:t>Nomor Mesin Ganda</w:t>
       </w:r>
-      <w:bookmarkEnd w:id="28"/>
+      <w:bookmarkEnd w:id="34"/>
     </w:p>
     <w:p>
       <w:r>
@@ -6642,26 +7619,32 @@
     <w:p/>
     <w:p/>
     <w:p/>
+    <w:p/>
+    <w:p/>
+    <w:p/>
+    <w:p/>
+    <w:p/>
+    <w:p/>
     <w:p>
       <w:pPr>
         <w:pStyle w:val="Heading1"/>
       </w:pPr>
-      <w:bookmarkStart w:id="29" w:name="_Toc174213621"/>
+      <w:bookmarkStart w:id="35" w:name="_Toc175363394"/>
       <w:r>
         <w:lastRenderedPageBreak/>
         <w:t>Format Data Kepatuhan Kendaraan Bermotor</w:t>
       </w:r>
-      <w:bookmarkEnd w:id="29"/>
+      <w:bookmarkEnd w:id="35"/>
     </w:p>
     <w:p>
       <w:pPr>
         <w:pStyle w:val="Heading2"/>
       </w:pPr>
-      <w:bookmarkStart w:id="30" w:name="_Toc174213622"/>
+      <w:bookmarkStart w:id="36" w:name="_Toc175363395"/>
       <w:r>
         <w:t>Contoh Data</w:t>
       </w:r>
-      <w:bookmarkEnd w:id="30"/>
+      <w:bookmarkEnd w:id="36"/>
     </w:p>
     <w:p>
       <w:r>
@@ -6706,11 +7689,11 @@
       <w:pPr>
         <w:pStyle w:val="Heading2"/>
       </w:pPr>
-      <w:bookmarkStart w:id="31" w:name="_Toc174213623"/>
+      <w:bookmarkStart w:id="37" w:name="_Toc175363396"/>
       <w:r>
         <w:t>Masa Pajak Belum Jatuh Tempo</w:t>
       </w:r>
-      <w:bookmarkEnd w:id="31"/>
+      <w:bookmarkEnd w:id="37"/>
     </w:p>
     <w:p>
       <w:r>
@@ -6721,11 +7704,11 @@
       <w:pPr>
         <w:pStyle w:val="Heading2"/>
       </w:pPr>
-      <w:bookmarkStart w:id="32" w:name="_Toc174213624"/>
+      <w:bookmarkStart w:id="38" w:name="_Toc175363397"/>
       <w:r>
         <w:t>Masa Pajak Sudah Jatuh Tempo</w:t>
       </w:r>
-      <w:bookmarkEnd w:id="32"/>
+      <w:bookmarkEnd w:id="38"/>
     </w:p>
     <w:p>
       <w:r>
@@ -6736,14 +7719,14 @@
       <w:pPr>
         <w:pStyle w:val="Heading2"/>
       </w:pPr>
-      <w:bookmarkStart w:id="33" w:name="_Toc174213626"/>
+      <w:bookmarkStart w:id="39" w:name="_Toc175363398"/>
       <w:r>
         <w:t xml:space="preserve">Roda 2 </w:t>
       </w:r>
       <w:r>
         <w:t>Sudah Bayar</w:t>
       </w:r>
-      <w:bookmarkEnd w:id="33"/>
+      <w:bookmarkEnd w:id="39"/>
     </w:p>
     <w:p>
       <w:r>
@@ -6754,9 +7737,11 @@
       <w:pPr>
         <w:pStyle w:val="Heading2"/>
       </w:pPr>
+      <w:bookmarkStart w:id="40" w:name="_Toc175363399"/>
       <w:r>
         <w:t>Roda 4 Sudah Bayar</w:t>
       </w:r>
+      <w:bookmarkEnd w:id="40"/>
     </w:p>
     <w:p>
       <w:r>
@@ -6767,11 +7752,11 @@
       <w:pPr>
         <w:pStyle w:val="Heading2"/>
       </w:pPr>
-      <w:bookmarkStart w:id="34" w:name="_Toc174213625"/>
+      <w:bookmarkStart w:id="41" w:name="_Toc175363400"/>
       <w:r>
         <w:t>Status Kendaraan Bermotor</w:t>
       </w:r>
-      <w:bookmarkEnd w:id="34"/>
+      <w:bookmarkEnd w:id="41"/>
     </w:p>
     <w:p>
       <w:r>
@@ -6782,18 +7767,13 @@
       <w:pPr>
         <w:pStyle w:val="Heading2"/>
       </w:pPr>
-      <w:bookmarkStart w:id="35" w:name="_Toc174213627"/>
+      <w:bookmarkStart w:id="42" w:name="_Toc175363401"/>
       <w:r>
         <w:t>Sisa Jatuh Tempo Tahun 2021</w:t>
       </w:r>
-      <w:bookmarkEnd w:id="35"/>
-    </w:p>
-    <w:p>
-      <w:pPr>
-        <w:rPr>
-          <w:rFonts w:hint="eastAsia"/>
-        </w:rPr>
-      </w:pPr>
+      <w:bookmarkEnd w:id="42"/>
+    </w:p>
+    <w:p>
       <w:r>
         <w:rPr>
           <w:rFonts w:hint="eastAsia"/>

</xml_diff>